<commit_message>
Part 2 was finished
</commit_message>
<xml_diff>
--- a/PhioFit_Thesis.docx
+++ b/PhioFit_Thesis.docx
@@ -130,6 +130,7 @@
         <w:rPr>
           <w:rFonts w:cs="Times New Roman"/>
           <w:b/>
+          <w:noProof/>
         </w:rPr>
         <w:drawing>
           <wp:inline distT="0" distB="0" distL="0" distR="0" wp14:anchorId="361DC5E2" wp14:editId="2F3D4951">
@@ -378,6 +379,13 @@
     </w:p>
     <w:sdt>
       <w:sdtPr>
+        <w:rPr>
+          <w:rFonts w:eastAsia="Times New Roman" w:cstheme="minorBidi"/>
+          <w:b w:val="0"/>
+          <w:bCs w:val="0"/>
+          <w:sz w:val="24"/>
+          <w:szCs w:val="22"/>
+        </w:rPr>
         <w:id w:val="1286533357"/>
         <w:docPartObj>
           <w:docPartGallery w:val="Table of Contents"/>
@@ -386,10 +394,7 @@
       </w:sdtPr>
       <w:sdtEndPr>
         <w:rPr>
-          <w:rFonts w:eastAsia="Times New Roman" w:cstheme="minorBidi"/>
           <w:noProof/>
-          <w:sz w:val="24"/>
-          <w:szCs w:val="22"/>
         </w:rPr>
       </w:sdtEndPr>
       <w:sdtContent>
@@ -1673,18 +1678,407 @@
       <w:pPr>
         <w:pStyle w:val="Heading1"/>
       </w:pPr>
-      <w:bookmarkStart w:id="4" w:name="_Toc216035885"/>
+      <w:bookmarkStart w:id="4" w:name="_Toc216035886"/>
+      <w:bookmarkStart w:id="5" w:name="_Toc216035885"/>
       <w:r>
         <w:lastRenderedPageBreak/>
-        <w:t>INTRODUCTION OF TOOLS</w:t>
+        <w:t>INTRODUCTION OF TOOLS/MATERIALS AND METHODOLOGY</w:t>
+      </w:r>
+      <w:bookmarkEnd w:id="5"/>
+    </w:p>
+    <w:p>
+      <w:pPr>
+        <w:ind w:firstLine="360"/>
+      </w:pPr>
+      <w:r>
+        <w:t xml:space="preserve">The development required some popular tools and frameworks that help to support cross-platform mobile applications and server-side data management. </w:t>
       </w:r>
       <w:r>
-        <w:t>/MATERIALS</w:t>
+        <w:t>In this chapter</w:t>
       </w:r>
       <w:r>
-        <w:t xml:space="preserve"> AND METHODOLOGY</w:t>
+        <w:t xml:space="preserve"> the tools used in the project were explained</w:t>
       </w:r>
-      <w:bookmarkEnd w:id="4"/>
+      <w:r>
+        <w:t xml:space="preserve"> and why they were chosen</w:t>
+      </w:r>
+      <w:r>
+        <w:t>. The chapter also describes main ideas behind the system design and methodologies that were followed during the thesis.</w:t>
+      </w:r>
+    </w:p>
+    <w:p>
+      <w:pPr>
+        <w:ind w:firstLine="360"/>
+      </w:pPr>
+      <w:r>
+        <w:t>Illustration of all Tools and Methodologies described on image 1:</w:t>
+      </w:r>
+    </w:p>
+    <w:p>
+      <w:pPr>
+        <w:keepNext/>
+        <w:jc w:val="center"/>
+      </w:pPr>
+      <w:r>
+        <w:rPr>
+          <w:noProof/>
+        </w:rPr>
+        <w:drawing>
+          <wp:inline distT="0" distB="0" distL="0" distR="0" wp14:anchorId="770045D0" wp14:editId="0C1AC92D">
+            <wp:extent cx="5568486" cy="3409950"/>
+            <wp:effectExtent l="0" t="0" r="0" b="0"/>
+            <wp:docPr id="404307787" name="Picture 1" descr="A diagram of tools and methodology&#10;&#10;AI-generated content may be incorrect."/>
+            <wp:cNvGraphicFramePr>
+              <a:graphicFrameLocks xmlns:a="http://schemas.openxmlformats.org/drawingml/2006/main" noChangeAspect="1"/>
+            </wp:cNvGraphicFramePr>
+            <a:graphic xmlns:a="http://schemas.openxmlformats.org/drawingml/2006/main">
+              <a:graphicData uri="http://schemas.openxmlformats.org/drawingml/2006/picture">
+                <pic:pic xmlns:pic="http://schemas.openxmlformats.org/drawingml/2006/picture">
+                  <pic:nvPicPr>
+                    <pic:cNvPr id="404307787" name="Picture 1" descr="A diagram of tools and methodology&#10;&#10;AI-generated content may be incorrect."/>
+                    <pic:cNvPicPr/>
+                  </pic:nvPicPr>
+                  <pic:blipFill>
+                    <a:blip r:embed="rId10"/>
+                    <a:stretch>
+                      <a:fillRect/>
+                    </a:stretch>
+                  </pic:blipFill>
+                  <pic:spPr>
+                    <a:xfrm>
+                      <a:off x="0" y="0"/>
+                      <a:ext cx="5569299" cy="3410448"/>
+                    </a:xfrm>
+                    <a:prstGeom prst="rect">
+                      <a:avLst/>
+                    </a:prstGeom>
+                  </pic:spPr>
+                </pic:pic>
+              </a:graphicData>
+            </a:graphic>
+          </wp:inline>
+        </w:drawing>
+      </w:r>
+    </w:p>
+    <w:p>
+      <w:pPr>
+        <w:pStyle w:val="Caption"/>
+      </w:pPr>
+      <w:r>
+        <w:t xml:space="preserve">Figure </w:t>
+      </w:r>
+      <w:r>
+        <w:fldChar w:fldCharType="begin"/>
+      </w:r>
+      <w:r>
+        <w:instrText xml:space="preserve"> SEQ Figure \* ARABIC </w:instrText>
+      </w:r>
+      <w:r>
+        <w:fldChar w:fldCharType="separate"/>
+      </w:r>
+      <w:r>
+        <w:rPr>
+          <w:noProof/>
+        </w:rPr>
+        <w:t>1</w:t>
+      </w:r>
+      <w:r>
+        <w:fldChar w:fldCharType="end"/>
+      </w:r>
+      <w:r>
+        <w:t xml:space="preserve"> - Tools/Methodologies</w:t>
+      </w:r>
+    </w:p>
+    <w:p>
+      <w:pPr>
+        <w:pStyle w:val="Heading2"/>
+      </w:pPr>
+      <w:r>
+        <w:t>TOOLS AND TECHNOLOGIES USED</w:t>
+      </w:r>
+    </w:p>
+    <w:p>
+      <w:pPr>
+        <w:rPr>
+          <w:b/>
+          <w:bCs/>
+          <w:sz w:val="28"/>
+          <w:szCs w:val="28"/>
+        </w:rPr>
+      </w:pPr>
+      <w:r>
+        <w:rPr>
+          <w:b/>
+          <w:bCs/>
+          <w:sz w:val="28"/>
+          <w:szCs w:val="28"/>
+        </w:rPr>
+        <w:t>Frontend</w:t>
+      </w:r>
+    </w:p>
+    <w:p>
+      <w:pPr>
+        <w:ind w:firstLine="720"/>
+      </w:pPr>
+      <w:r>
+        <w:t>React Native, a very popular and powerful framework for building apps that work with cross-platforms, that’s why it was used for developing this project. Main idea of using React Native is that a codebase functions on both Android and iOS speeding up the development and simplifying the maintenance. The frontend is written mostly in TypeScript, it is a typed variant of JavaScript. It helps to minimize a lot of errors during the development and flag types or absent properties before executing the actual code.</w:t>
+      </w:r>
+    </w:p>
+    <w:p>
+      <w:pPr>
+        <w:ind w:firstLine="720"/>
+      </w:pPr>
+      <w:r>
+        <w:lastRenderedPageBreak/>
+        <w:t>React Native already has many basic components, which makes it easier to build the screens.</w:t>
+      </w:r>
+      <w:r>
+        <w:t xml:space="preserve"> Extra libraries, such as React Navigation were used to handle transitions between screens, for example home screens, workout page and profile page.</w:t>
+      </w:r>
+    </w:p>
+    <w:p>
+      <w:pPr>
+        <w:ind w:firstLine="720"/>
+      </w:pPr>
+    </w:p>
+    <w:p>
+      <w:pPr>
+        <w:rPr>
+          <w:b/>
+          <w:bCs/>
+          <w:sz w:val="28"/>
+        </w:rPr>
+      </w:pPr>
+      <w:r>
+        <w:rPr>
+          <w:b/>
+          <w:bCs/>
+          <w:sz w:val="28"/>
+        </w:rPr>
+        <w:t>Backend</w:t>
+      </w:r>
+    </w:p>
+    <w:p>
+      <w:pPr>
+        <w:ind w:firstLine="360"/>
+      </w:pPr>
+      <w:r>
+        <w:t>PhioFit backend was created with NestJS, a framework that is based on Node.js and Express. NestJS was chosen because it has a modular structure. It enables separation into 3 separate parts of coding blocks: controllers, services and modules. By using this, the code was organized and makes future expansion much easier.</w:t>
+      </w:r>
+    </w:p>
+    <w:p>
+      <w:r>
+        <w:tab/>
+        <w:t>The backend is responsible for user registration, login, authentication, storing data related to workouts, XP points, and streaks. It handles personal data and uses bcrypt for hashing passwords, with JSON Web Tokens (JWT) for authorizing users. This means that user’s credentials are kept safe, and only authenticated users can access protected parts of the application.</w:t>
+      </w:r>
+    </w:p>
+    <w:p/>
+    <w:p>
+      <w:pPr>
+        <w:rPr>
+          <w:b/>
+          <w:bCs/>
+          <w:sz w:val="28"/>
+        </w:rPr>
+      </w:pPr>
+      <w:r>
+        <w:rPr>
+          <w:b/>
+          <w:bCs/>
+          <w:sz w:val="28"/>
+        </w:rPr>
+        <w:t>Database</w:t>
+      </w:r>
+    </w:p>
+    <w:p>
+      <w:r>
+        <w:tab/>
+        <w:t>For storing such information as: workouts, gamification data, user profiles - the project uses PostgeSQL. PostgreSQL is a relational database suited for managing structured data.</w:t>
+      </w:r>
+    </w:p>
+    <w:p>
+      <w:r>
+        <w:tab/>
+      </w:r>
+      <w:r>
+        <w:t>To work with the database in NestJS, I used TypeORM. It lets me write database tables as TypeScript classes, so the code is clearer</w:t>
+      </w:r>
+      <w:r>
+        <w:t>. TypeORM allows us to work with the databases and its tables using TypeScript classes. It makes the code more readable and reduces the chance of mistakes when writing SQL queries manually.</w:t>
+      </w:r>
+    </w:p>
+    <w:p>
+      <w:pPr>
+        <w:rPr>
+          <w:b/>
+          <w:bCs/>
+          <w:sz w:val="28"/>
+        </w:rPr>
+      </w:pPr>
+      <w:r>
+        <w:rPr>
+          <w:b/>
+          <w:bCs/>
+          <w:sz w:val="28"/>
+        </w:rPr>
+        <w:t>Security Tools and Practices</w:t>
+      </w:r>
+    </w:p>
+    <w:p>
+      <w:r>
+        <w:tab/>
+        <w:t>The application manages workout records and user profiles within the number of fundamental security protocols that were implemented. Passwords are consistently saved in a form of tool that is called bcrypt and verification relies on JWT tokens that follow every request.</w:t>
+      </w:r>
+    </w:p>
+    <w:p>
+      <w:r>
+        <w:tab/>
+        <w:t>Sensitive data, such as authentication tokens on the client side is stored using secure storage library. HTTPS is required for communicating with the backend, because this way it helps to avoid several types of attacks from outside.</w:t>
+      </w:r>
+    </w:p>
+    <w:p>
+      <w:pPr>
+        <w:pStyle w:val="Heading2"/>
+      </w:pPr>
+      <w:r>
+        <w:lastRenderedPageBreak/>
+        <w:t>DEVELOPMENT METHODOLOGY</w:t>
+      </w:r>
+    </w:p>
+    <w:p>
+      <w:pPr>
+        <w:ind w:firstLine="576"/>
+      </w:pPr>
+      <w:r>
+        <w:t xml:space="preserve">The development implies an iterative and incremental methodology. Instead of attempting to construct the whole system simultaneously, the project was split into small components that were developed separately. Split parts include user registration, login, workout tracking. After these key features were finished, gamification aspects were introduced right after. Last step was to implement experience points (XP) with the leveling system, daily objectives and streak monitoring. </w:t>
+      </w:r>
+      <w:r>
+        <w:t>Working in small steps helped a lot, because it was easier to test each feature separately.</w:t>
+      </w:r>
+    </w:p>
+    <w:p>
+      <w:pPr>
+        <w:rPr>
+          <w:b/>
+          <w:bCs/>
+          <w:sz w:val="28"/>
+        </w:rPr>
+      </w:pPr>
+      <w:r>
+        <w:rPr>
+          <w:b/>
+          <w:bCs/>
+          <w:sz w:val="28"/>
+        </w:rPr>
+        <w:t>Gamification Methodology</w:t>
+      </w:r>
+    </w:p>
+    <w:p>
+      <w:pPr>
+        <w:ind w:firstLine="576"/>
+      </w:pPr>
+      <w:r>
+        <w:t>The idea of gamification system of PhioFit came from some popular known apps, that use simple reward systems and help to stay consistent. The aim wasn’t to develop a game, but rather to incorporate minor features that help users in forming good habits and steady routines.</w:t>
+      </w:r>
+    </w:p>
+    <w:p>
+      <w:pPr>
+        <w:ind w:firstLine="576"/>
+      </w:pPr>
+      <w:r>
+        <w:t>The main gamification components that were implemented in this project include:</w:t>
+      </w:r>
+    </w:p>
+    <w:p>
+      <w:pPr>
+        <w:pStyle w:val="ListParagraph"/>
+        <w:numPr>
+          <w:ilvl w:val="0"/>
+          <w:numId w:val="18"/>
+        </w:numPr>
+      </w:pPr>
+      <w:r>
+        <w:t>Experience Points (XP): Points that user gets after doing tasks. Certain number of points let user get to a new level.</w:t>
+      </w:r>
+    </w:p>
+    <w:p>
+      <w:pPr>
+        <w:pStyle w:val="ListParagraph"/>
+        <w:numPr>
+          <w:ilvl w:val="0"/>
+          <w:numId w:val="18"/>
+        </w:numPr>
+      </w:pPr>
+      <w:r>
+        <w:t>Leveling System: Every user starts from level 0. Certain amounts of XP allow users to raise that level and get rewards.</w:t>
+      </w:r>
+    </w:p>
+    <w:p>
+      <w:pPr>
+        <w:pStyle w:val="ListParagraph"/>
+        <w:numPr>
+          <w:ilvl w:val="0"/>
+          <w:numId w:val="18"/>
+        </w:numPr>
+      </w:pPr>
+      <w:r>
+        <w:t>Daily Goals: It’s a task or goal that needs to be completed each day / each week / each month.</w:t>
+      </w:r>
+    </w:p>
+    <w:p>
+      <w:pPr>
+        <w:pStyle w:val="ListParagraph"/>
+        <w:numPr>
+          <w:ilvl w:val="0"/>
+          <w:numId w:val="18"/>
+        </w:numPr>
+      </w:pPr>
+      <w:r>
+        <w:t xml:space="preserve">Streak Monitoring: When users stay consistent and maintain tasks at certain </w:t>
+      </w:r>
+      <w:proofErr w:type="gramStart"/>
+      <w:r>
+        <w:t>time</w:t>
+      </w:r>
+      <w:proofErr w:type="gramEnd"/>
+      <w:r>
+        <w:t>, their streak grows showing their consistency.</w:t>
+      </w:r>
+    </w:p>
+    <w:p>
+      <w:r>
+        <w:tab/>
+      </w:r>
+      <w:r>
+        <w:t>They were picked because they are simple and useful for showing progress</w:t>
+      </w:r>
+      <w:r>
+        <w:t>. Using them helps users to have a clear picture of their progress and understand what they are doing right now, at what stage they’re staying.</w:t>
+      </w:r>
+    </w:p>
+    <w:p>
+      <w:pPr>
+        <w:pStyle w:val="Heading2"/>
+      </w:pPr>
+      <w:r>
+        <w:t>FUTURE EXTENTIONS AND CLOUD INTEGRATION</w:t>
+      </w:r>
+    </w:p>
+    <w:p>
+      <w:pPr>
+        <w:ind w:left="360" w:firstLine="216"/>
+      </w:pPr>
+      <w:r>
+        <w:t xml:space="preserve">Currently, the existing PhioFit version saves data on backend. The architecture was created to potentially implement cloud capabilities later. Platforms like </w:t>
+      </w:r>
+      <w:proofErr w:type="spellStart"/>
+      <w:r>
+        <w:t>Supabase</w:t>
+      </w:r>
+      <w:proofErr w:type="spellEnd"/>
+      <w:r>
+        <w:t>, Firebase or cloud hosting services can be used for automated backups, push notifications and automatic updates.</w:t>
+      </w:r>
     </w:p>
     <w:p>
       <w:pPr>
@@ -1705,12 +2099,11 @@
       <w:pPr>
         <w:pStyle w:val="Heading1"/>
       </w:pPr>
-      <w:bookmarkStart w:id="5" w:name="_Toc216035886"/>
       <w:r>
         <w:lastRenderedPageBreak/>
         <w:t>INTRODUCTION, ANALYSIS AND DISCUSSION OF RESULTS</w:t>
       </w:r>
-      <w:bookmarkEnd w:id="5"/>
+      <w:bookmarkEnd w:id="4"/>
     </w:p>
     <w:p>
       <w:pPr>
@@ -2024,21 +2417,7 @@
           <w:szCs w:val="24"/>
           <w:lang w:val="en-GB"/>
         </w:rPr>
-        <w:t xml:space="preserve">is the result of my own, </w:t>
-      </w:r>
-      <w:r>
-        <w:rPr>
-          <w:szCs w:val="24"/>
-          <w:lang w:val="en-GB"/>
-        </w:rPr>
-        <w:t>autonomous</w:t>
-      </w:r>
-      <w:r>
-        <w:rPr>
-          <w:szCs w:val="24"/>
-          <w:lang w:val="en-GB"/>
-        </w:rPr>
-        <w:t xml:space="preserve"> work, I only used referred sources (special literature,</w:t>
+        <w:t>is the result of my own, autonomous work, I only used referred sources (special literature,</w:t>
       </w:r>
     </w:p>
     <w:p>
@@ -2193,19 +2572,12 @@
           <w:szCs w:val="24"/>
           <w:lang w:val="en-GB"/>
         </w:rPr>
-        <w:t xml:space="preserve">signature of the </w:t>
-      </w:r>
-      <w:r>
-        <w:rPr>
-          <w:szCs w:val="24"/>
-          <w:lang w:val="en-GB"/>
-        </w:rPr>
-        <w:t>student</w:t>
+        <w:t>signature of the student</w:t>
       </w:r>
     </w:p>
     <w:sectPr>
-      <w:footerReference w:type="default" r:id="rId10"/>
-      <w:footerReference w:type="first" r:id="rId11"/>
+      <w:footerReference w:type="default" r:id="rId11"/>
+      <w:footerReference w:type="first" r:id="rId12"/>
       <w:pgSz w:w="12240" w:h="15840"/>
       <w:pgMar w:top="1417" w:right="1417" w:bottom="1417" w:left="1701" w:header="720" w:footer="720" w:gutter="0"/>
       <w:cols w:space="720"/>
@@ -2823,6 +3195,119 @@
     </w:lvl>
   </w:abstractNum>
   <w:abstractNum w:abstractNumId="12" w15:restartNumberingAfterBreak="0">
+    <w:nsid w:val="3E0A4469"/>
+    <w:multiLevelType w:val="hybridMultilevel"/>
+    <w:tmpl w:val="7526B7C4"/>
+    <w:lvl w:ilvl="0" w:tplc="04090001">
+      <w:start w:val="1"/>
+      <w:numFmt w:val="bullet"/>
+      <w:lvlText w:val=""/>
+      <w:lvlJc w:val="left"/>
+      <w:pPr>
+        <w:ind w:left="720" w:hanging="360"/>
+      </w:pPr>
+      <w:rPr>
+        <w:rFonts w:ascii="Symbol" w:hAnsi="Symbol" w:hint="default"/>
+      </w:rPr>
+    </w:lvl>
+    <w:lvl w:ilvl="1" w:tplc="04090003" w:tentative="1">
+      <w:start w:val="1"/>
+      <w:numFmt w:val="bullet"/>
+      <w:lvlText w:val="o"/>
+      <w:lvlJc w:val="left"/>
+      <w:pPr>
+        <w:ind w:left="1440" w:hanging="360"/>
+      </w:pPr>
+      <w:rPr>
+        <w:rFonts w:ascii="Courier New" w:hAnsi="Courier New" w:cs="Courier New" w:hint="default"/>
+      </w:rPr>
+    </w:lvl>
+    <w:lvl w:ilvl="2" w:tplc="04090005" w:tentative="1">
+      <w:start w:val="1"/>
+      <w:numFmt w:val="bullet"/>
+      <w:lvlText w:val=""/>
+      <w:lvlJc w:val="left"/>
+      <w:pPr>
+        <w:ind w:left="2160" w:hanging="360"/>
+      </w:pPr>
+      <w:rPr>
+        <w:rFonts w:ascii="Wingdings" w:hAnsi="Wingdings" w:hint="default"/>
+      </w:rPr>
+    </w:lvl>
+    <w:lvl w:ilvl="3" w:tplc="04090001" w:tentative="1">
+      <w:start w:val="1"/>
+      <w:numFmt w:val="bullet"/>
+      <w:lvlText w:val=""/>
+      <w:lvlJc w:val="left"/>
+      <w:pPr>
+        <w:ind w:left="2880" w:hanging="360"/>
+      </w:pPr>
+      <w:rPr>
+        <w:rFonts w:ascii="Symbol" w:hAnsi="Symbol" w:hint="default"/>
+      </w:rPr>
+    </w:lvl>
+    <w:lvl w:ilvl="4" w:tplc="04090003" w:tentative="1">
+      <w:start w:val="1"/>
+      <w:numFmt w:val="bullet"/>
+      <w:lvlText w:val="o"/>
+      <w:lvlJc w:val="left"/>
+      <w:pPr>
+        <w:ind w:left="3600" w:hanging="360"/>
+      </w:pPr>
+      <w:rPr>
+        <w:rFonts w:ascii="Courier New" w:hAnsi="Courier New" w:cs="Courier New" w:hint="default"/>
+      </w:rPr>
+    </w:lvl>
+    <w:lvl w:ilvl="5" w:tplc="04090005" w:tentative="1">
+      <w:start w:val="1"/>
+      <w:numFmt w:val="bullet"/>
+      <w:lvlText w:val=""/>
+      <w:lvlJc w:val="left"/>
+      <w:pPr>
+        <w:ind w:left="4320" w:hanging="360"/>
+      </w:pPr>
+      <w:rPr>
+        <w:rFonts w:ascii="Wingdings" w:hAnsi="Wingdings" w:hint="default"/>
+      </w:rPr>
+    </w:lvl>
+    <w:lvl w:ilvl="6" w:tplc="04090001" w:tentative="1">
+      <w:start w:val="1"/>
+      <w:numFmt w:val="bullet"/>
+      <w:lvlText w:val=""/>
+      <w:lvlJc w:val="left"/>
+      <w:pPr>
+        <w:ind w:left="5040" w:hanging="360"/>
+      </w:pPr>
+      <w:rPr>
+        <w:rFonts w:ascii="Symbol" w:hAnsi="Symbol" w:hint="default"/>
+      </w:rPr>
+    </w:lvl>
+    <w:lvl w:ilvl="7" w:tplc="04090003" w:tentative="1">
+      <w:start w:val="1"/>
+      <w:numFmt w:val="bullet"/>
+      <w:lvlText w:val="o"/>
+      <w:lvlJc w:val="left"/>
+      <w:pPr>
+        <w:ind w:left="5760" w:hanging="360"/>
+      </w:pPr>
+      <w:rPr>
+        <w:rFonts w:ascii="Courier New" w:hAnsi="Courier New" w:cs="Courier New" w:hint="default"/>
+      </w:rPr>
+    </w:lvl>
+    <w:lvl w:ilvl="8" w:tplc="04090005" w:tentative="1">
+      <w:start w:val="1"/>
+      <w:numFmt w:val="bullet"/>
+      <w:lvlText w:val=""/>
+      <w:lvlJc w:val="left"/>
+      <w:pPr>
+        <w:ind w:left="6480" w:hanging="360"/>
+      </w:pPr>
+      <w:rPr>
+        <w:rFonts w:ascii="Wingdings" w:hAnsi="Wingdings" w:hint="default"/>
+      </w:rPr>
+    </w:lvl>
+  </w:abstractNum>
+  <w:abstractNum w:abstractNumId="13" w15:restartNumberingAfterBreak="0">
     <w:nsid w:val="45F9374C"/>
     <w:multiLevelType w:val="multilevel"/>
     <w:tmpl w:val="F94A4204"/>
@@ -2943,7 +3428,7 @@
       </w:rPr>
     </w:lvl>
   </w:abstractNum>
-  <w:abstractNum w:abstractNumId="13" w15:restartNumberingAfterBreak="0">
+  <w:abstractNum w:abstractNumId="14" w15:restartNumberingAfterBreak="0">
     <w:nsid w:val="5FEA5191"/>
     <w:multiLevelType w:val="multilevel"/>
     <w:tmpl w:val="BAACE2D0"/>
@@ -3060,7 +3545,7 @@
       </w:pPr>
     </w:lvl>
   </w:abstractNum>
-  <w:abstractNum w:abstractNumId="14" w15:restartNumberingAfterBreak="0">
+  <w:abstractNum w:abstractNumId="15" w15:restartNumberingAfterBreak="0">
     <w:nsid w:val="79A61EF9"/>
     <w:multiLevelType w:val="hybridMultilevel"/>
     <w:tmpl w:val="0B2AA3D8"/>
@@ -3149,7 +3634,7 @@
       </w:pPr>
     </w:lvl>
   </w:abstractNum>
-  <w:abstractNum w:abstractNumId="15" w15:restartNumberingAfterBreak="0">
+  <w:abstractNum w:abstractNumId="16" w15:restartNumberingAfterBreak="0">
     <w:nsid w:val="7DC2613A"/>
     <w:multiLevelType w:val="multilevel"/>
     <w:tmpl w:val="8DFA3BF0"/>
@@ -3294,10 +3779,10 @@
     <w:abstractNumId w:val="0"/>
   </w:num>
   <w:num w:numId="10" w16cid:durableId="1994941011">
-    <w:abstractNumId w:val="13"/>
+    <w:abstractNumId w:val="14"/>
   </w:num>
   <w:num w:numId="11" w16cid:durableId="1545291931">
-    <w:abstractNumId w:val="15"/>
+    <w:abstractNumId w:val="16"/>
   </w:num>
   <w:num w:numId="12" w16cid:durableId="1740515390">
     <w:abstractNumId w:val="9"/>
@@ -3306,10 +3791,10 @@
     <w:abstractNumId w:val="10"/>
   </w:num>
   <w:num w:numId="14" w16cid:durableId="455292822">
-    <w:abstractNumId w:val="12"/>
+    <w:abstractNumId w:val="13"/>
   </w:num>
   <w:num w:numId="15" w16cid:durableId="1899628700">
-    <w:abstractNumId w:val="12"/>
+    <w:abstractNumId w:val="13"/>
     <w:lvlOverride w:ilvl="0">
       <w:startOverride w:val="1"/>
     </w:lvlOverride>
@@ -3318,7 +3803,10 @@
     <w:abstractNumId w:val="11"/>
   </w:num>
   <w:num w:numId="17" w16cid:durableId="203953267">
-    <w:abstractNumId w:val="14"/>
+    <w:abstractNumId w:val="15"/>
+  </w:num>
+  <w:num w:numId="18" w16cid:durableId="1504011585">
+    <w:abstractNumId w:val="12"/>
   </w:num>
 </w:numbering>
 </file>
@@ -4510,18 +4998,16 @@
     <w:basedOn w:val="Normal"/>
     <w:next w:val="Normal"/>
     <w:uiPriority w:val="35"/>
-    <w:semiHidden/>
     <w:unhideWhenUsed/>
     <w:qFormat/>
-    <w:rsid w:val="00FC693F"/>
+    <w:rsid w:val="00DC50EB"/>
     <w:pPr>
-      <w:spacing w:line="240" w:lineRule="auto"/>
+      <w:jc w:val="center"/>
     </w:pPr>
     <w:rPr>
       <w:b/>
       <w:bCs/>
-      <w:color w:val="4F81BD" w:themeColor="accent1"/>
-      <w:sz w:val="18"/>
+      <w:sz w:val="20"/>
       <w:szCs w:val="18"/>
     </w:rPr>
   </w:style>

</xml_diff>

<commit_message>
Reference list and Figures links were made, with 1.1 part changed
</commit_message>
<xml_diff>
--- a/PhioFit_Thesis.docx
+++ b/PhioFit_Thesis.docx
@@ -325,14 +325,22 @@
         <w:rPr>
           <w:rFonts w:cs="Times New Roman"/>
         </w:rPr>
-        <w:br w:type="page"/>
-      </w:r>
-      <w:r>
+        <w:t>`</w:t>
+      </w:r>
+    </w:p>
+    <w:p>
+      <w:pPr>
+        <w:spacing w:after="200" w:line="276" w:lineRule="auto"/>
+        <w:jc w:val="left"/>
         <w:rPr>
           <w:rFonts w:cs="Times New Roman"/>
         </w:rPr>
-        <w:lastRenderedPageBreak/>
-        <w:t>`</w:t>
+      </w:pPr>
+      <w:r>
+        <w:rPr>
+          <w:rFonts w:cs="Times New Roman"/>
+        </w:rPr>
+        <w:br w:type="page"/>
       </w:r>
     </w:p>
     <w:p>
@@ -343,25 +351,71 @@
           <w:numId w:val="0"/>
         </w:numPr>
       </w:pPr>
-      <w:bookmarkStart w:id="0" w:name="_Toc216035880"/>
-      <w:r>
+      <w:bookmarkStart w:id="0" w:name="_Toc216082700"/>
+      <w:r>
+        <w:lastRenderedPageBreak/>
         <w:t>ABSTRACT</w:t>
       </w:r>
       <w:bookmarkEnd w:id="0"/>
     </w:p>
     <w:p>
       <w:r>
-        <w:t>PhioFit is a mobile fitness application designed to help university students build more consistent workout habits. Many students struggle with regular training because of busy schedules, low motivation, or difficulty planning their routines. At the same time, popular digital platforms show that gamification — such as streaks, points, and small rewards — can keep users active and engaged for long periods of time. This idea inspired the development of PhioFit.</w:t>
+        <w:tab/>
+        <w:t xml:space="preserve">PhioFit is a mobile fitness application that involves users to build more consistent workout habits. Many people and especially students struggle with regular training because of lack of time or overwhelming schedules. Low motivation ruins consistency and people started skipping or fully dropping their workouts, which makes it very difficult to return to the old routine. This thesis is used to show how gamification </w:t>
+      </w:r>
+      <w:r>
+        <w:t>systems perform</w:t>
+      </w:r>
+      <w:r>
+        <w:t xml:space="preserve"> in helping those people to not just follow the instructions and </w:t>
+      </w:r>
+      <w:r>
+        <w:t>do</w:t>
+      </w:r>
+      <w:r>
+        <w:t xml:space="preserve"> something that is healthy, but to </w:t>
+      </w:r>
+      <w:r>
+        <w:t>enjoy</w:t>
+      </w:r>
+      <w:r>
+        <w:t xml:space="preserve"> the process and have fun.</w:t>
       </w:r>
     </w:p>
     <w:p>
       <w:r>
-        <w:t>The goal of this thesis was to create the first version of the application and examine whether simple gamification elements can support long-term consistency in fitness. PhioFit was developed with React Native for mobile devices and NestJS/Express for the backend. The main features include experience points, leveling, daily goals, streak tracking, and basic workout logging. These functions make training easier to follow and help users stay motivated.</w:t>
+        <w:tab/>
+        <w:t xml:space="preserve">Gamification system is already used in many different platforms, for example – Duolingo. It showed that systems such as streaks, points, rewards, levels can keep users active and engage them for a long period of time. This is what </w:t>
+      </w:r>
+      <w:r>
+        <w:t xml:space="preserve">inspired </w:t>
+      </w:r>
+      <w:r>
+        <w:t>the development of PhioFit</w:t>
+      </w:r>
+      <w:r>
+        <w:t>.</w:t>
       </w:r>
     </w:p>
     <w:p>
       <w:r>
-        <w:t>The initial results show that combining a simple workout tracker with game-like elements can create a more enjoyable and motivating experience. The project also allowed me to explore secure software development in JavaScript-based systems. This first phase provides the technical base for Thesis II, where more advanced features and improvements will be added.</w:t>
+        <w:tab/>
+        <w:t xml:space="preserve">The results </w:t>
+      </w:r>
+      <w:r>
+        <w:t>show</w:t>
+      </w:r>
+      <w:r>
+        <w:t xml:space="preserve"> that combining a simple workout tracker with </w:t>
+      </w:r>
+      <w:r>
+        <w:t>gamified</w:t>
+      </w:r>
+      <w:r>
+        <w:t xml:space="preserve"> elements can create a more enjoyable and motivating experience</w:t>
+      </w:r>
+      <w:r>
+        <w:t>.</w:t>
       </w:r>
     </w:p>
     <w:p>
@@ -442,7 +496,7 @@
           <w:r>
             <w:fldChar w:fldCharType="separate"/>
           </w:r>
-          <w:hyperlink w:anchor="_Toc216035880" w:history="1">
+          <w:hyperlink w:anchor="_Toc216082700" w:history="1">
             <w:r>
               <w:rPr>
                 <w:rStyle w:val="Hyperlink"/>
@@ -470,7 +524,7 @@
                 <w:noProof/>
                 <w:webHidden/>
               </w:rPr>
-              <w:instrText xml:space="preserve"> PAGEREF _Toc216035880 \h </w:instrText>
+              <w:instrText xml:space="preserve"> PAGEREF _Toc216082700 \h </w:instrText>
             </w:r>
             <w:r>
               <w:rPr>
@@ -515,7 +569,7 @@
               <w14:ligatures w14:val="standardContextual"/>
             </w:rPr>
           </w:pPr>
-          <w:hyperlink w:anchor="_Toc216035881" w:history="1">
+          <w:hyperlink w:anchor="_Toc216082701" w:history="1">
             <w:r>
               <w:rPr>
                 <w:rStyle w:val="Hyperlink"/>
@@ -543,7 +597,7 @@
                 <w:noProof/>
                 <w:webHidden/>
               </w:rPr>
-              <w:instrText xml:space="preserve"> PAGEREF _Toc216035881 \h </w:instrText>
+              <w:instrText xml:space="preserve"> PAGEREF _Toc216082701 \h </w:instrText>
             </w:r>
             <w:r>
               <w:rPr>
@@ -581,12 +635,14 @@
               <w:tab w:val="right" w:leader="dot" w:pos="9112"/>
             </w:tabs>
             <w:rPr>
-              <w:rStyle w:val="Hyperlink"/>
-              <w:rFonts w:eastAsiaTheme="majorEastAsia"/>
+              <w:rFonts w:asciiTheme="minorHAnsi" w:eastAsiaTheme="minorEastAsia" w:hAnsiTheme="minorHAnsi"/>
               <w:noProof/>
+              <w:kern w:val="2"/>
+              <w:szCs w:val="24"/>
+              <w14:ligatures w14:val="standardContextual"/>
             </w:rPr>
           </w:pPr>
-          <w:hyperlink w:anchor="_Toc216035882" w:history="1">
+          <w:hyperlink w:anchor="_Toc216082702" w:history="1">
             <w:r>
               <w:rPr>
                 <w:rStyle w:val="Hyperlink"/>
@@ -614,7 +670,7 @@
                 <w:noProof/>
                 <w:webHidden/>
               </w:rPr>
-              <w:instrText xml:space="preserve"> PAGEREF _Toc216035882 \h </w:instrText>
+              <w:instrText xml:space="preserve"> PAGEREF _Toc216082702 \h </w:instrText>
             </w:r>
             <w:r>
               <w:rPr>
@@ -647,13 +703,6 @@
         </w:p>
         <w:p>
           <w:pPr>
-            <w:rPr>
-              <w:rFonts w:eastAsiaTheme="minorEastAsia"/>
-            </w:rPr>
-          </w:pPr>
-        </w:p>
-        <w:p>
-          <w:pPr>
             <w:pStyle w:val="TOC1"/>
             <w:tabs>
               <w:tab w:val="left" w:pos="480"/>
@@ -667,7 +716,7 @@
               <w14:ligatures w14:val="standardContextual"/>
             </w:rPr>
           </w:pPr>
-          <w:hyperlink w:anchor="_Toc216035883" w:history="1">
+          <w:hyperlink w:anchor="_Toc216082703" w:history="1">
             <w:r>
               <w:rPr>
                 <w:rStyle w:val="Hyperlink"/>
@@ -713,7 +762,7 @@
                 <w:noProof/>
                 <w:webHidden/>
               </w:rPr>
-              <w:instrText xml:space="preserve"> PAGEREF _Toc216035883 \h </w:instrText>
+              <w:instrText xml:space="preserve"> PAGEREF _Toc216082703 \h </w:instrText>
             </w:r>
             <w:r>
               <w:rPr>
@@ -748,6 +797,7 @@
           <w:pPr>
             <w:pStyle w:val="TOC2"/>
             <w:tabs>
+              <w:tab w:val="left" w:pos="960"/>
               <w:tab w:val="right" w:leader="dot" w:pos="9112"/>
             </w:tabs>
             <w:rPr>
@@ -758,14 +808,32 @@
               <w14:ligatures w14:val="standardContextual"/>
             </w:rPr>
           </w:pPr>
-          <w:hyperlink w:anchor="_Toc216035884" w:history="1">
+          <w:hyperlink w:anchor="_Toc216082704" w:history="1">
             <w:r>
               <w:rPr>
                 <w:rStyle w:val="Hyperlink"/>
                 <w:rFonts w:eastAsiaTheme="majorEastAsia"/>
                 <w:noProof/>
               </w:rPr>
-              <w:t>1.1 Goals</w:t>
+              <w:t>1.1</w:t>
+            </w:r>
+            <w:r>
+              <w:rPr>
+                <w:rFonts w:asciiTheme="minorHAnsi" w:eastAsiaTheme="minorEastAsia" w:hAnsiTheme="minorHAnsi"/>
+                <w:noProof/>
+                <w:kern w:val="2"/>
+                <w:szCs w:val="24"/>
+                <w14:ligatures w14:val="standardContextual"/>
+              </w:rPr>
+              <w:tab/>
+            </w:r>
+            <w:r>
+              <w:rPr>
+                <w:rStyle w:val="Hyperlink"/>
+                <w:rFonts w:eastAsiaTheme="majorEastAsia"/>
+                <w:noProof/>
+              </w:rPr>
+              <w:t>MOTIVATION</w:t>
             </w:r>
             <w:r>
               <w:rPr>
@@ -786,7 +854,99 @@
                 <w:noProof/>
                 <w:webHidden/>
               </w:rPr>
-              <w:instrText xml:space="preserve"> PAGEREF _Toc216035884 \h </w:instrText>
+              <w:instrText xml:space="preserve"> PAGEREF _Toc216082704 \h </w:instrText>
+            </w:r>
+            <w:r>
+              <w:rPr>
+                <w:noProof/>
+                <w:webHidden/>
+              </w:rPr>
+            </w:r>
+            <w:r>
+              <w:rPr>
+                <w:noProof/>
+                <w:webHidden/>
+              </w:rPr>
+              <w:fldChar w:fldCharType="separate"/>
+            </w:r>
+            <w:r>
+              <w:rPr>
+                <w:noProof/>
+                <w:webHidden/>
+              </w:rPr>
+              <w:t>6</w:t>
+            </w:r>
+            <w:r>
+              <w:rPr>
+                <w:noProof/>
+                <w:webHidden/>
+              </w:rPr>
+              <w:fldChar w:fldCharType="end"/>
+            </w:r>
+          </w:hyperlink>
+        </w:p>
+        <w:p>
+          <w:pPr>
+            <w:pStyle w:val="TOC2"/>
+            <w:tabs>
+              <w:tab w:val="left" w:pos="960"/>
+              <w:tab w:val="right" w:leader="dot" w:pos="9112"/>
+            </w:tabs>
+            <w:rPr>
+              <w:rFonts w:asciiTheme="minorHAnsi" w:eastAsiaTheme="minorEastAsia" w:hAnsiTheme="minorHAnsi"/>
+              <w:noProof/>
+              <w:kern w:val="2"/>
+              <w:szCs w:val="24"/>
+              <w14:ligatures w14:val="standardContextual"/>
+            </w:rPr>
+          </w:pPr>
+          <w:hyperlink w:anchor="_Toc216082705" w:history="1">
+            <w:r>
+              <w:rPr>
+                <w:rStyle w:val="Hyperlink"/>
+                <w:rFonts w:eastAsiaTheme="majorEastAsia"/>
+                <w:noProof/>
+              </w:rPr>
+              <w:t>1.2</w:t>
+            </w:r>
+            <w:r>
+              <w:rPr>
+                <w:rFonts w:asciiTheme="minorHAnsi" w:eastAsiaTheme="minorEastAsia" w:hAnsiTheme="minorHAnsi"/>
+                <w:noProof/>
+                <w:kern w:val="2"/>
+                <w:szCs w:val="24"/>
+                <w14:ligatures w14:val="standardContextual"/>
+              </w:rPr>
+              <w:tab/>
+            </w:r>
+            <w:r>
+              <w:rPr>
+                <w:rStyle w:val="Hyperlink"/>
+                <w:rFonts w:eastAsiaTheme="majorEastAsia"/>
+                <w:noProof/>
+              </w:rPr>
+              <w:t>GOALS</w:t>
+            </w:r>
+            <w:r>
+              <w:rPr>
+                <w:noProof/>
+                <w:webHidden/>
+              </w:rPr>
+              <w:tab/>
+            </w:r>
+            <w:r>
+              <w:rPr>
+                <w:noProof/>
+                <w:webHidden/>
+              </w:rPr>
+              <w:fldChar w:fldCharType="begin"/>
+            </w:r>
+            <w:r>
+              <w:rPr>
+                <w:noProof/>
+                <w:webHidden/>
+              </w:rPr>
+              <w:instrText xml:space="preserve"> PAGEREF _Toc216082705 \h </w:instrText>
             </w:r>
             <w:r>
               <w:rPr>
@@ -832,7 +992,7 @@
               <w14:ligatures w14:val="standardContextual"/>
             </w:rPr>
           </w:pPr>
-          <w:hyperlink w:anchor="_Toc216035885" w:history="1">
+          <w:hyperlink w:anchor="_Toc216082706" w:history="1">
             <w:r>
               <w:rPr>
                 <w:rStyle w:val="Hyperlink"/>
@@ -878,7 +1038,7 @@
                 <w:noProof/>
                 <w:webHidden/>
               </w:rPr>
-              <w:instrText xml:space="preserve"> PAGEREF _Toc216035885 \h </w:instrText>
+              <w:instrText xml:space="preserve"> PAGEREF _Toc216082706 \h </w:instrText>
             </w:r>
             <w:r>
               <w:rPr>
@@ -911,6 +1071,282 @@
         </w:p>
         <w:p>
           <w:pPr>
+            <w:pStyle w:val="TOC2"/>
+            <w:tabs>
+              <w:tab w:val="left" w:pos="960"/>
+              <w:tab w:val="right" w:leader="dot" w:pos="9112"/>
+            </w:tabs>
+            <w:rPr>
+              <w:rFonts w:asciiTheme="minorHAnsi" w:eastAsiaTheme="minorEastAsia" w:hAnsiTheme="minorHAnsi"/>
+              <w:noProof/>
+              <w:kern w:val="2"/>
+              <w:szCs w:val="24"/>
+              <w14:ligatures w14:val="standardContextual"/>
+            </w:rPr>
+          </w:pPr>
+          <w:hyperlink w:anchor="_Toc216082707" w:history="1">
+            <w:r>
+              <w:rPr>
+                <w:rStyle w:val="Hyperlink"/>
+                <w:rFonts w:eastAsiaTheme="majorEastAsia"/>
+                <w:noProof/>
+              </w:rPr>
+              <w:t>2.1</w:t>
+            </w:r>
+            <w:r>
+              <w:rPr>
+                <w:rFonts w:asciiTheme="minorHAnsi" w:eastAsiaTheme="minorEastAsia" w:hAnsiTheme="minorHAnsi"/>
+                <w:noProof/>
+                <w:kern w:val="2"/>
+                <w:szCs w:val="24"/>
+                <w14:ligatures w14:val="standardContextual"/>
+              </w:rPr>
+              <w:tab/>
+            </w:r>
+            <w:r>
+              <w:rPr>
+                <w:rStyle w:val="Hyperlink"/>
+                <w:rFonts w:eastAsiaTheme="majorEastAsia"/>
+                <w:noProof/>
+              </w:rPr>
+              <w:t>TOOLS AND TECHNOLOGIES USED</w:t>
+            </w:r>
+            <w:r>
+              <w:rPr>
+                <w:noProof/>
+                <w:webHidden/>
+              </w:rPr>
+              <w:tab/>
+            </w:r>
+            <w:r>
+              <w:rPr>
+                <w:noProof/>
+                <w:webHidden/>
+              </w:rPr>
+              <w:fldChar w:fldCharType="begin"/>
+            </w:r>
+            <w:r>
+              <w:rPr>
+                <w:noProof/>
+                <w:webHidden/>
+              </w:rPr>
+              <w:instrText xml:space="preserve"> PAGEREF _Toc216082707 \h </w:instrText>
+            </w:r>
+            <w:r>
+              <w:rPr>
+                <w:noProof/>
+                <w:webHidden/>
+              </w:rPr>
+            </w:r>
+            <w:r>
+              <w:rPr>
+                <w:noProof/>
+                <w:webHidden/>
+              </w:rPr>
+              <w:fldChar w:fldCharType="separate"/>
+            </w:r>
+            <w:r>
+              <w:rPr>
+                <w:noProof/>
+                <w:webHidden/>
+              </w:rPr>
+              <w:t>8</w:t>
+            </w:r>
+            <w:r>
+              <w:rPr>
+                <w:noProof/>
+                <w:webHidden/>
+              </w:rPr>
+              <w:fldChar w:fldCharType="end"/>
+            </w:r>
+          </w:hyperlink>
+        </w:p>
+        <w:p>
+          <w:pPr>
+            <w:pStyle w:val="TOC2"/>
+            <w:tabs>
+              <w:tab w:val="left" w:pos="960"/>
+              <w:tab w:val="right" w:leader="dot" w:pos="9112"/>
+            </w:tabs>
+            <w:rPr>
+              <w:rFonts w:asciiTheme="minorHAnsi" w:eastAsiaTheme="minorEastAsia" w:hAnsiTheme="minorHAnsi"/>
+              <w:noProof/>
+              <w:kern w:val="2"/>
+              <w:szCs w:val="24"/>
+              <w14:ligatures w14:val="standardContextual"/>
+            </w:rPr>
+          </w:pPr>
+          <w:hyperlink w:anchor="_Toc216082708" w:history="1">
+            <w:r>
+              <w:rPr>
+                <w:rStyle w:val="Hyperlink"/>
+                <w:rFonts w:eastAsiaTheme="majorEastAsia"/>
+                <w:noProof/>
+              </w:rPr>
+              <w:t>2.2</w:t>
+            </w:r>
+            <w:r>
+              <w:rPr>
+                <w:rFonts w:asciiTheme="minorHAnsi" w:eastAsiaTheme="minorEastAsia" w:hAnsiTheme="minorHAnsi"/>
+                <w:noProof/>
+                <w:kern w:val="2"/>
+                <w:szCs w:val="24"/>
+                <w14:ligatures w14:val="standardContextual"/>
+              </w:rPr>
+              <w:tab/>
+            </w:r>
+            <w:r>
+              <w:rPr>
+                <w:rStyle w:val="Hyperlink"/>
+                <w:rFonts w:eastAsiaTheme="majorEastAsia"/>
+                <w:noProof/>
+              </w:rPr>
+              <w:t>DEVELOPMENT METHODOLOGY</w:t>
+            </w:r>
+            <w:r>
+              <w:rPr>
+                <w:noProof/>
+                <w:webHidden/>
+              </w:rPr>
+              <w:tab/>
+            </w:r>
+            <w:r>
+              <w:rPr>
+                <w:noProof/>
+                <w:webHidden/>
+              </w:rPr>
+              <w:fldChar w:fldCharType="begin"/>
+            </w:r>
+            <w:r>
+              <w:rPr>
+                <w:noProof/>
+                <w:webHidden/>
+              </w:rPr>
+              <w:instrText xml:space="preserve"> PAGEREF _Toc216082708 \h </w:instrText>
+            </w:r>
+            <w:r>
+              <w:rPr>
+                <w:noProof/>
+                <w:webHidden/>
+              </w:rPr>
+            </w:r>
+            <w:r>
+              <w:rPr>
+                <w:noProof/>
+                <w:webHidden/>
+              </w:rPr>
+              <w:fldChar w:fldCharType="separate"/>
+            </w:r>
+            <w:r>
+              <w:rPr>
+                <w:noProof/>
+                <w:webHidden/>
+              </w:rPr>
+              <w:t>10</w:t>
+            </w:r>
+            <w:r>
+              <w:rPr>
+                <w:noProof/>
+                <w:webHidden/>
+              </w:rPr>
+              <w:fldChar w:fldCharType="end"/>
+            </w:r>
+          </w:hyperlink>
+        </w:p>
+        <w:p>
+          <w:pPr>
+            <w:pStyle w:val="TOC2"/>
+            <w:tabs>
+              <w:tab w:val="left" w:pos="960"/>
+              <w:tab w:val="right" w:leader="dot" w:pos="9112"/>
+            </w:tabs>
+            <w:rPr>
+              <w:rFonts w:asciiTheme="minorHAnsi" w:eastAsiaTheme="minorEastAsia" w:hAnsiTheme="minorHAnsi"/>
+              <w:noProof/>
+              <w:kern w:val="2"/>
+              <w:szCs w:val="24"/>
+              <w14:ligatures w14:val="standardContextual"/>
+            </w:rPr>
+          </w:pPr>
+          <w:hyperlink w:anchor="_Toc216082709" w:history="1">
+            <w:r>
+              <w:rPr>
+                <w:rStyle w:val="Hyperlink"/>
+                <w:rFonts w:eastAsiaTheme="majorEastAsia"/>
+                <w:noProof/>
+              </w:rPr>
+              <w:t>2.3</w:t>
+            </w:r>
+            <w:r>
+              <w:rPr>
+                <w:rFonts w:asciiTheme="minorHAnsi" w:eastAsiaTheme="minorEastAsia" w:hAnsiTheme="minorHAnsi"/>
+                <w:noProof/>
+                <w:kern w:val="2"/>
+                <w:szCs w:val="24"/>
+                <w14:ligatures w14:val="standardContextual"/>
+              </w:rPr>
+              <w:tab/>
+            </w:r>
+            <w:r>
+              <w:rPr>
+                <w:rStyle w:val="Hyperlink"/>
+                <w:rFonts w:eastAsiaTheme="majorEastAsia"/>
+                <w:noProof/>
+              </w:rPr>
+              <w:t>FUTURE EXTENTIONS AND CLOUD INTEGRATION</w:t>
+            </w:r>
+            <w:r>
+              <w:rPr>
+                <w:noProof/>
+                <w:webHidden/>
+              </w:rPr>
+              <w:tab/>
+            </w:r>
+            <w:r>
+              <w:rPr>
+                <w:noProof/>
+                <w:webHidden/>
+              </w:rPr>
+              <w:fldChar w:fldCharType="begin"/>
+            </w:r>
+            <w:r>
+              <w:rPr>
+                <w:noProof/>
+                <w:webHidden/>
+              </w:rPr>
+              <w:instrText xml:space="preserve"> PAGEREF _Toc216082709 \h </w:instrText>
+            </w:r>
+            <w:r>
+              <w:rPr>
+                <w:noProof/>
+                <w:webHidden/>
+              </w:rPr>
+            </w:r>
+            <w:r>
+              <w:rPr>
+                <w:noProof/>
+                <w:webHidden/>
+              </w:rPr>
+              <w:fldChar w:fldCharType="separate"/>
+            </w:r>
+            <w:r>
+              <w:rPr>
+                <w:noProof/>
+                <w:webHidden/>
+              </w:rPr>
+              <w:t>10</w:t>
+            </w:r>
+            <w:r>
+              <w:rPr>
+                <w:noProof/>
+                <w:webHidden/>
+              </w:rPr>
+              <w:fldChar w:fldCharType="end"/>
+            </w:r>
+          </w:hyperlink>
+        </w:p>
+        <w:p>
+          <w:pPr>
             <w:pStyle w:val="TOC1"/>
             <w:tabs>
               <w:tab w:val="left" w:pos="480"/>
@@ -924,7 +1360,7 @@
               <w14:ligatures w14:val="standardContextual"/>
             </w:rPr>
           </w:pPr>
-          <w:hyperlink w:anchor="_Toc216035886" w:history="1">
+          <w:hyperlink w:anchor="_Toc216082710" w:history="1">
             <w:r>
               <w:rPr>
                 <w:rStyle w:val="Hyperlink"/>
@@ -970,7 +1406,7 @@
                 <w:noProof/>
                 <w:webHidden/>
               </w:rPr>
-              <w:instrText xml:space="preserve"> PAGEREF _Toc216035886 \h </w:instrText>
+              <w:instrText xml:space="preserve"> PAGEREF _Toc216082710 \h </w:instrText>
             </w:r>
             <w:r>
               <w:rPr>
@@ -990,7 +1426,7 @@
                 <w:noProof/>
                 <w:webHidden/>
               </w:rPr>
-              <w:t>9</w:t>
+              <w:t>11</w:t>
             </w:r>
             <w:r>
               <w:rPr>
@@ -1016,7 +1452,7 @@
               <w14:ligatures w14:val="standardContextual"/>
             </w:rPr>
           </w:pPr>
-          <w:hyperlink w:anchor="_Toc216035887" w:history="1">
+          <w:hyperlink w:anchor="_Toc216082711" w:history="1">
             <w:r>
               <w:rPr>
                 <w:rStyle w:val="Hyperlink"/>
@@ -1063,7 +1499,7 @@
                 <w:noProof/>
                 <w:webHidden/>
               </w:rPr>
-              <w:instrText xml:space="preserve"> PAGEREF _Toc216035887 \h </w:instrText>
+              <w:instrText xml:space="preserve"> PAGEREF _Toc216082711 \h </w:instrText>
             </w:r>
             <w:r>
               <w:rPr>
@@ -1083,7 +1519,7 @@
                 <w:noProof/>
                 <w:webHidden/>
               </w:rPr>
-              <w:t>10</w:t>
+              <w:t>12</w:t>
             </w:r>
             <w:r>
               <w:rPr>
@@ -1109,7 +1545,7 @@
               <w14:ligatures w14:val="standardContextual"/>
             </w:rPr>
           </w:pPr>
-          <w:hyperlink w:anchor="_Toc216035888" w:history="1">
+          <w:hyperlink w:anchor="_Toc216082712" w:history="1">
             <w:r>
               <w:rPr>
                 <w:rStyle w:val="Hyperlink"/>
@@ -1155,7 +1591,7 @@
                 <w:noProof/>
                 <w:webHidden/>
               </w:rPr>
-              <w:instrText xml:space="preserve"> PAGEREF _Toc216035888 \h </w:instrText>
+              <w:instrText xml:space="preserve"> PAGEREF _Toc216082712 \h </w:instrText>
             </w:r>
             <w:r>
               <w:rPr>
@@ -1175,7 +1611,7 @@
                 <w:noProof/>
                 <w:webHidden/>
               </w:rPr>
-              <w:t>11</w:t>
+              <w:t>13</w:t>
             </w:r>
             <w:r>
               <w:rPr>
@@ -1201,7 +1637,7 @@
               <w14:ligatures w14:val="standardContextual"/>
             </w:rPr>
           </w:pPr>
-          <w:hyperlink w:anchor="_Toc216035889" w:history="1">
+          <w:hyperlink w:anchor="_Toc216082713" w:history="1">
             <w:r>
               <w:rPr>
                 <w:rStyle w:val="Hyperlink"/>
@@ -1247,7 +1683,7 @@
                 <w:noProof/>
                 <w:webHidden/>
               </w:rPr>
-              <w:instrText xml:space="preserve"> PAGEREF _Toc216035889 \h </w:instrText>
+              <w:instrText xml:space="preserve"> PAGEREF _Toc216082713 \h </w:instrText>
             </w:r>
             <w:r>
               <w:rPr>
@@ -1267,7 +1703,7 @@
                 <w:noProof/>
                 <w:webHidden/>
               </w:rPr>
-              <w:t>12</w:t>
+              <w:t>14</w:t>
             </w:r>
             <w:r>
               <w:rPr>
@@ -1293,7 +1729,7 @@
               <w14:ligatures w14:val="standardContextual"/>
             </w:rPr>
           </w:pPr>
-          <w:hyperlink w:anchor="_Toc216035890" w:history="1">
+          <w:hyperlink w:anchor="_Toc216082714" w:history="1">
             <w:r>
               <w:rPr>
                 <w:rStyle w:val="Hyperlink"/>
@@ -1339,7 +1775,7 @@
                 <w:noProof/>
                 <w:webHidden/>
               </w:rPr>
-              <w:instrText xml:space="preserve"> PAGEREF _Toc216035890 \h </w:instrText>
+              <w:instrText xml:space="preserve"> PAGEREF _Toc216082714 \h </w:instrText>
             </w:r>
             <w:r>
               <w:rPr>
@@ -1359,7 +1795,7 @@
                 <w:noProof/>
                 <w:webHidden/>
               </w:rPr>
-              <w:t>13</w:t>
+              <w:t>15</w:t>
             </w:r>
             <w:r>
               <w:rPr>
@@ -1385,7 +1821,7 @@
               <w14:ligatures w14:val="standardContextual"/>
             </w:rPr>
           </w:pPr>
-          <w:hyperlink w:anchor="_Toc216035891" w:history="1">
+          <w:hyperlink w:anchor="_Toc216082715" w:history="1">
             <w:r>
               <w:rPr>
                 <w:rStyle w:val="Hyperlink"/>
@@ -1431,7 +1867,7 @@
                 <w:noProof/>
                 <w:webHidden/>
               </w:rPr>
-              <w:instrText xml:space="preserve"> PAGEREF _Toc216035891 \h </w:instrText>
+              <w:instrText xml:space="preserve"> PAGEREF _Toc216082715 \h </w:instrText>
             </w:r>
             <w:r>
               <w:rPr>
@@ -1451,7 +1887,7 @@
                 <w:noProof/>
                 <w:webHidden/>
               </w:rPr>
-              <w:t>14</w:t>
+              <w:t>16</w:t>
             </w:r>
             <w:r>
               <w:rPr>
@@ -1495,12 +1931,102 @@
           <w:numId w:val="0"/>
         </w:numPr>
       </w:pPr>
-      <w:bookmarkStart w:id="1" w:name="_Toc216035881"/>
+      <w:bookmarkStart w:id="1" w:name="_Toc216082701"/>
       <w:r>
         <w:lastRenderedPageBreak/>
         <w:t>LIST OF ILLUSTRATIONS</w:t>
       </w:r>
       <w:bookmarkEnd w:id="1"/>
+    </w:p>
+    <w:p>
+      <w:pPr>
+        <w:jc w:val="right"/>
+      </w:pPr>
+      <w:r>
+        <w:t>Page</w:t>
+      </w:r>
+    </w:p>
+    <w:p>
+      <w:pPr>
+        <w:pStyle w:val="TableofFigures"/>
+        <w:tabs>
+          <w:tab w:val="right" w:leader="dot" w:pos="9112"/>
+        </w:tabs>
+        <w:rPr>
+          <w:noProof/>
+        </w:rPr>
+      </w:pPr>
+      <w:r>
+        <w:fldChar w:fldCharType="begin"/>
+      </w:r>
+      <w:r>
+        <w:instrText xml:space="preserve"> TOC \h \z \c "Figure" </w:instrText>
+      </w:r>
+      <w:r>
+        <w:fldChar w:fldCharType="separate"/>
+      </w:r>
+      <w:hyperlink w:anchor="_Toc216084124" w:history="1">
+        <w:r>
+          <w:rPr>
+            <w:rStyle w:val="Hyperlink"/>
+            <w:noProof/>
+          </w:rPr>
+          <w:t>Figure 2.1. Tooks and Methodologies</w:t>
+        </w:r>
+        <w:r>
+          <w:rPr>
+            <w:noProof/>
+            <w:webHidden/>
+          </w:rPr>
+          <w:tab/>
+        </w:r>
+        <w:r>
+          <w:rPr>
+            <w:noProof/>
+            <w:webHidden/>
+          </w:rPr>
+          <w:fldChar w:fldCharType="begin"/>
+        </w:r>
+        <w:r>
+          <w:rPr>
+            <w:noProof/>
+            <w:webHidden/>
+          </w:rPr>
+          <w:instrText xml:space="preserve"> PAGEREF _Toc216084124 \h </w:instrText>
+        </w:r>
+        <w:r>
+          <w:rPr>
+            <w:noProof/>
+            <w:webHidden/>
+          </w:rPr>
+        </w:r>
+        <w:r>
+          <w:rPr>
+            <w:noProof/>
+            <w:webHidden/>
+          </w:rPr>
+          <w:fldChar w:fldCharType="separate"/>
+        </w:r>
+        <w:r>
+          <w:rPr>
+            <w:noProof/>
+            <w:webHidden/>
+          </w:rPr>
+          <w:t>8</w:t>
+        </w:r>
+        <w:r>
+          <w:rPr>
+            <w:noProof/>
+            <w:webHidden/>
+          </w:rPr>
+          <w:fldChar w:fldCharType="end"/>
+        </w:r>
+      </w:hyperlink>
+    </w:p>
+    <w:p>
+      <w:r>
+        <w:fldChar w:fldCharType="end"/>
+      </w:r>
     </w:p>
     <w:p>
       <w:pPr>
@@ -1519,7 +2045,7 @@
           <w:numId w:val="0"/>
         </w:numPr>
       </w:pPr>
-      <w:bookmarkStart w:id="2" w:name="_Toc216035882"/>
+      <w:bookmarkStart w:id="2" w:name="_Toc216082702"/>
       <w:r>
         <w:lastRenderedPageBreak/>
         <w:t>LIST OF TABLES</w:t>
@@ -1546,7 +2072,7 @@
           <w:numId w:val="15"/>
         </w:numPr>
       </w:pPr>
-      <w:bookmarkStart w:id="3" w:name="_Toc216035883"/>
+      <w:bookmarkStart w:id="3" w:name="_Toc216082703"/>
       <w:r>
         <w:lastRenderedPageBreak/>
         <w:t xml:space="preserve">INTRODUCTION AND </w:t>
@@ -1560,9 +2086,11 @@
       <w:pPr>
         <w:pStyle w:val="Heading2"/>
       </w:pPr>
+      <w:bookmarkStart w:id="4" w:name="_Toc216082704"/>
       <w:r>
         <w:t>MOTIVATION</w:t>
       </w:r>
+      <w:bookmarkEnd w:id="4"/>
     </w:p>
     <w:p>
       <w:pPr>
@@ -1632,31 +2160,42 @@
       <w:pPr>
         <w:pStyle w:val="Heading2"/>
       </w:pPr>
+      <w:bookmarkStart w:id="5" w:name="_Toc216082705"/>
       <w:r>
         <w:lastRenderedPageBreak/>
         <w:t>GOALS</w:t>
       </w:r>
+      <w:bookmarkEnd w:id="5"/>
     </w:p>
     <w:p>
       <w:pPr>
-        <w:ind w:firstLine="720"/>
-      </w:pPr>
-      <w:r>
-        <w:t>The objective of this thesis is to design and develop a cross-platform mobile fitness application—PhioFit—targeted at university students and implemented using React Native, ensuring availability on both Android and iOS devices. The project aims to incorporate a lightweight yet effective gamification system, including experience points, leveling, daily goals, and streak tracking, with the intention of increasing user motivation and supporting the formation of sustainable fitness habits. In parallel, the thesis seeks to construct minimal but scalable backend architecture using NestJS/Express, providing a clear API structure, secure user authentication and authorization, user profile management, and a database capable of storing workouts, streaks, and progress data.</w:t>
+        <w:ind w:firstLine="360"/>
+      </w:pPr>
+      <w:r>
+        <w:t xml:space="preserve">While most of the fitness applications relies on </w:t>
+      </w:r>
+      <w:r>
+        <w:t xml:space="preserve">using the training programs that are popular and seems to be “well-known” without any involvement. Because of that, people either prefer to copy someone else’s fitness program blindly and rely on basics, without understanding what they’re doing, which causes small progress overtime and worthless feelings. Without a structured plan </w:t>
+      </w:r>
+      <w:r>
+        <w:t>it’s very easy to get lost and feel frustrated. Here is where gamification systems can shine, showing how easy it can be to obtain useful habits and stay consistent with them.</w:t>
       </w:r>
     </w:p>
     <w:p>
       <w:pPr>
-        <w:ind w:firstLine="720"/>
-      </w:pPr>
-      <w:r>
-        <w:t>A further objective is to implement basic workout and progress-tracking functionality that enables users to monitor their performance over time and supports the principles of progressive overload. To contextualize the value of the application, the thesis also includes a comparison of existing fitness and habit-tracking solutions, highlighting the usefulness of a gamified alternative such as PhioFit. Because the application handles personal data, an additional aim is to integrate essential cybersecurity practices, particularly in authentication, password handling, and data storage</w:t>
-      </w:r>
-      <w:r>
-        <w:t xml:space="preserve"> </w:t>
-      </w:r>
-      <w:r>
-        <w:t>to mitigate common security vulnerabilities. Finally, this thesis establishes the foundational framework upon which Thesis II will build, enabling the addition of more advanced features, refinements, and improvements in subsequent development stages.</w:t>
+        <w:ind w:firstLine="360"/>
+      </w:pPr>
+      <w:r>
+        <w:t xml:space="preserve">PhioFit is an application that concludes classic systems from games, that helps to engage users and gives them excitement to move forward to a new level. </w:t>
+      </w:r>
+      <w:r>
+        <w:t xml:space="preserve">Those systems will be explained in </w:t>
+      </w:r>
+      <w:r>
+        <w:t>chapter</w:t>
+      </w:r>
+      <w:r>
+        <w:t xml:space="preserve"> 2 of this thesis. </w:t>
       </w:r>
     </w:p>
     <w:p>
@@ -1678,13 +2217,12 @@
       <w:pPr>
         <w:pStyle w:val="Heading1"/>
       </w:pPr>
-      <w:bookmarkStart w:id="4" w:name="_Toc216035886"/>
-      <w:bookmarkStart w:id="5" w:name="_Toc216035885"/>
+      <w:bookmarkStart w:id="6" w:name="_Toc216082706"/>
       <w:r>
         <w:lastRenderedPageBreak/>
         <w:t>INTRODUCTION OF TOOLS/MATERIALS AND METHODOLOGY</w:t>
       </w:r>
-      <w:bookmarkEnd w:id="5"/>
+      <w:bookmarkEnd w:id="6"/>
     </w:p>
     <w:p>
       <w:pPr>
@@ -1764,6 +2302,7 @@
       <w:pPr>
         <w:pStyle w:val="Caption"/>
       </w:pPr>
+      <w:bookmarkStart w:id="7" w:name="_Toc216084124"/>
       <w:r>
         <w:t xml:space="preserve">Figure </w:t>
       </w:r>
@@ -1771,7 +2310,28 @@
         <w:fldChar w:fldCharType="begin"/>
       </w:r>
       <w:r>
-        <w:instrText xml:space="preserve"> SEQ Figure \* ARABIC </w:instrText>
+        <w:instrText xml:space="preserve"> STYLEREF 1 \s </w:instrText>
+      </w:r>
+      <w:r>
+        <w:fldChar w:fldCharType="separate"/>
+      </w:r>
+      <w:r>
+        <w:rPr>
+          <w:noProof/>
+        </w:rPr>
+        <w:t>2</w:t>
+      </w:r>
+      <w:r>
+        <w:fldChar w:fldCharType="end"/>
+      </w:r>
+      <w:r>
+        <w:t>.</w:t>
+      </w:r>
+      <w:r>
+        <w:fldChar w:fldCharType="begin"/>
+      </w:r>
+      <w:r>
+        <w:instrText xml:space="preserve"> SEQ Figure \* ARABIC \s 1 </w:instrText>
       </w:r>
       <w:r>
         <w:fldChar w:fldCharType="separate"/>
@@ -1786,16 +2346,19 @@
         <w:fldChar w:fldCharType="end"/>
       </w:r>
       <w:r>
-        <w:t xml:space="preserve"> - Tools/Methodologies</w:t>
-      </w:r>
+        <w:t>. Tooks and Methodologies</w:t>
+      </w:r>
+      <w:bookmarkEnd w:id="7"/>
     </w:p>
     <w:p>
       <w:pPr>
         <w:pStyle w:val="Heading2"/>
       </w:pPr>
+      <w:bookmarkStart w:id="8" w:name="_Toc216082707"/>
       <w:r>
         <w:t>TOOLS AND TECHNOLOGIES USED</w:t>
       </w:r>
+      <w:bookmarkEnd w:id="8"/>
     </w:p>
     <w:p>
       <w:pPr>
@@ -1940,22 +2503,149 @@
       <w:pPr>
         <w:pStyle w:val="Heading2"/>
       </w:pPr>
+      <w:bookmarkStart w:id="9" w:name="_Toc216082708"/>
       <w:r>
         <w:lastRenderedPageBreak/>
         <w:t>DEVELOPMENT METHODOLOGY</w:t>
       </w:r>
+      <w:bookmarkEnd w:id="9"/>
     </w:p>
     <w:p>
       <w:pPr>
         <w:ind w:firstLine="576"/>
       </w:pPr>
       <w:r>
-        <w:t xml:space="preserve">The development implies an iterative and incremental methodology. Instead of attempting to construct the whole system simultaneously, the project was split into small components that were developed separately. Split parts include user registration, login, workout tracking. After these key features were finished, gamification aspects were introduced right after. Last step was to implement experience points (XP) with the leveling system, daily objectives and streak monitoring. </w:t>
+        <w:t>The development implies an iterative methodology.</w:t>
+      </w:r>
+      <w:r>
+        <w:t xml:space="preserve"> Each iteration produced a working version (it’s adapted to the working GitHub project, so that it’s possible to check every single part of the project on every stage and test it).</w:t>
+      </w:r>
+      <w:r>
+        <w:t xml:space="preserve"> Instead of attempting to construct the whole system simultaneously, the project was split into small components that were developed separately. Split parts include user registration, login, workout tracking. After these key features were finished, gamification aspects were introduced right after. Last step was to implement experience points (XP) with the leveling system, daily objectives and streak monitoring. </w:t>
       </w:r>
       <w:r>
         <w:t>Working in small steps helped a lot, because it was easier to test each feature separately.</w:t>
       </w:r>
     </w:p>
+    <w:p>
+      <w:r>
+        <w:tab/>
+        <w:t>Illustration of Iterative methodology process:</w:t>
+      </w:r>
+    </w:p>
+    <w:p>
+      <w:pPr>
+        <w:keepNext/>
+        <w:jc w:val="center"/>
+      </w:pPr>
+      <w:r>
+        <w:rPr>
+          <w:noProof/>
+        </w:rPr>
+        <w:drawing>
+          <wp:inline distT="0" distB="0" distL="0" distR="0" wp14:anchorId="57A849BB" wp14:editId="247B87F4">
+            <wp:extent cx="4735195" cy="2651543"/>
+            <wp:effectExtent l="0" t="0" r="0" b="0"/>
+            <wp:docPr id="892987062" name="Picture 1" descr="Iterative and incremental development - Wikipedia"/>
+            <wp:cNvGraphicFramePr>
+              <a:graphicFrameLocks xmlns:a="http://schemas.openxmlformats.org/drawingml/2006/main" noChangeAspect="1"/>
+            </wp:cNvGraphicFramePr>
+            <a:graphic xmlns:a="http://schemas.openxmlformats.org/drawingml/2006/main">
+              <a:graphicData uri="http://schemas.openxmlformats.org/drawingml/2006/picture">
+                <pic:pic xmlns:pic="http://schemas.openxmlformats.org/drawingml/2006/picture">
+                  <pic:nvPicPr>
+                    <pic:cNvPr id="0" name="Picture 1" descr="Iterative and incremental development - Wikipedia"/>
+                    <pic:cNvPicPr>
+                      <a:picLocks noChangeAspect="1" noChangeArrowheads="1"/>
+                    </pic:cNvPicPr>
+                  </pic:nvPicPr>
+                  <pic:blipFill>
+                    <a:blip r:embed="rId11">
+                      <a:extLst>
+                        <a:ext uri="{28A0092B-C50C-407E-A947-70E740481C1C}">
+                          <a14:useLocalDpi xmlns:a14="http://schemas.microsoft.com/office/drawing/2010/main" val="0"/>
+                        </a:ext>
+                      </a:extLst>
+                    </a:blip>
+                    <a:srcRect/>
+                    <a:stretch>
+                      <a:fillRect/>
+                    </a:stretch>
+                  </pic:blipFill>
+                  <pic:spPr bwMode="auto">
+                    <a:xfrm>
+                      <a:off x="0" y="0"/>
+                      <a:ext cx="4743343" cy="2656106"/>
+                    </a:xfrm>
+                    <a:prstGeom prst="rect">
+                      <a:avLst/>
+                    </a:prstGeom>
+                    <a:noFill/>
+                    <a:ln>
+                      <a:noFill/>
+                    </a:ln>
+                  </pic:spPr>
+                </pic:pic>
+              </a:graphicData>
+            </a:graphic>
+          </wp:inline>
+        </w:drawing>
+      </w:r>
+    </w:p>
+    <w:p>
+      <w:pPr>
+        <w:pStyle w:val="Caption"/>
+      </w:pPr>
+      <w:r>
+        <w:t xml:space="preserve">Figure </w:t>
+      </w:r>
+      <w:r>
+        <w:fldChar w:fldCharType="begin"/>
+      </w:r>
+      <w:r>
+        <w:instrText xml:space="preserve"> STYLEREF 1 \s </w:instrText>
+      </w:r>
+      <w:r>
+        <w:fldChar w:fldCharType="separate"/>
+      </w:r>
+      <w:r>
+        <w:rPr>
+          <w:noProof/>
+        </w:rPr>
+        <w:t>2</w:t>
+      </w:r>
+      <w:r>
+        <w:fldChar w:fldCharType="end"/>
+      </w:r>
+      <w:r>
+        <w:t>.</w:t>
+      </w:r>
+      <w:r>
+        <w:fldChar w:fldCharType="begin"/>
+      </w:r>
+      <w:r>
+        <w:instrText xml:space="preserve"> SEQ Figure \* ARABIC \s 1 </w:instrText>
+      </w:r>
+      <w:r>
+        <w:fldChar w:fldCharType="separate"/>
+      </w:r>
+      <w:r>
+        <w:rPr>
+          <w:noProof/>
+        </w:rPr>
+        <w:t>2</w:t>
+      </w:r>
+      <w:r>
+        <w:fldChar w:fldCharType="end"/>
+      </w:r>
+      <w:r>
+        <w:t xml:space="preserve"> - Iterative methodology</w:t>
+      </w:r>
+      <w:r>
+        <w:t xml:space="preserve"> (source: Wikipedia.org)</w:t>
+      </w:r>
+    </w:p>
+    <w:p/>
     <w:p>
       <w:pPr>
         <w:rPr>
@@ -1978,7 +2668,10 @@
         <w:ind w:firstLine="576"/>
       </w:pPr>
       <w:r>
-        <w:t>The idea of gamification system of PhioFit came from some popular known apps, that use simple reward systems and help to stay consistent. The aim wasn’t to develop a game, but rather to incorporate minor features that help users in forming good habits and steady routines.</w:t>
+        <w:t xml:space="preserve">The idea of gamification system of PhioFit came from some popular known apps, that use simple reward systems and help to stay consistent. The aim wasn’t to develop a game, but rather to </w:t>
+      </w:r>
+      <w:r>
+        <w:t>create a path that users will want to go through and reach certain points. For example, max level, or first place in the leaderboard (probably this feature will be implemented in the future).</w:t>
       </w:r>
     </w:p>
     <w:p>
@@ -2010,6 +2703,7 @@
         </w:numPr>
       </w:pPr>
       <w:r>
+        <w:lastRenderedPageBreak/>
         <w:t>Leveling System: Every user starts from level 0. Certain amounts of XP allow users to raise that level and get rewards.</w:t>
       </w:r>
     </w:p>
@@ -2036,11 +2730,9 @@
       <w:r>
         <w:t xml:space="preserve">Streak Monitoring: When users stay consistent and maintain tasks at certain </w:t>
       </w:r>
-      <w:proofErr w:type="gramStart"/>
-      <w:r>
-        <w:t>time</w:t>
-      </w:r>
-      <w:proofErr w:type="gramEnd"/>
+      <w:r>
+        <w:t>times</w:t>
+      </w:r>
       <w:r>
         <w:t>, their streak grows showing their consistency.</w:t>
       </w:r>
@@ -2057,12 +2749,138 @@
       </w:r>
     </w:p>
     <w:p>
+      <w:r>
+        <w:tab/>
+        <w:t>Illustration of a Gamification methodology:</w:t>
+      </w:r>
+    </w:p>
+    <w:p>
+      <w:pPr>
+        <w:keepNext/>
+        <w:jc w:val="center"/>
+      </w:pPr>
+      <w:r>
+        <w:rPr>
+          <w:noProof/>
+        </w:rPr>
+        <w:drawing>
+          <wp:inline distT="0" distB="0" distL="0" distR="0" wp14:anchorId="4566D5A0" wp14:editId="2C6A92F2">
+            <wp:extent cx="5011420" cy="2818855"/>
+            <wp:effectExtent l="0" t="0" r="0" b="635"/>
+            <wp:docPr id="1047405532" name="Picture 2" descr="Gamification, What It Is, How It Works, Examples - Educational Technology"/>
+            <wp:cNvGraphicFramePr>
+              <a:graphicFrameLocks xmlns:a="http://schemas.openxmlformats.org/drawingml/2006/main" noChangeAspect="1"/>
+            </wp:cNvGraphicFramePr>
+            <a:graphic xmlns:a="http://schemas.openxmlformats.org/drawingml/2006/main">
+              <a:graphicData uri="http://schemas.openxmlformats.org/drawingml/2006/picture">
+                <pic:pic xmlns:pic="http://schemas.openxmlformats.org/drawingml/2006/picture">
+                  <pic:nvPicPr>
+                    <pic:cNvPr id="0" name="Picture 3" descr="Gamification, What It Is, How It Works, Examples - Educational Technology"/>
+                    <pic:cNvPicPr>
+                      <a:picLocks noChangeAspect="1" noChangeArrowheads="1"/>
+                    </pic:cNvPicPr>
+                  </pic:nvPicPr>
+                  <pic:blipFill>
+                    <a:blip r:embed="rId12">
+                      <a:extLst>
+                        <a:ext uri="{28A0092B-C50C-407E-A947-70E740481C1C}">
+                          <a14:useLocalDpi xmlns:a14="http://schemas.microsoft.com/office/drawing/2010/main" val="0"/>
+                        </a:ext>
+                      </a:extLst>
+                    </a:blip>
+                    <a:srcRect/>
+                    <a:stretch>
+                      <a:fillRect/>
+                    </a:stretch>
+                  </pic:blipFill>
+                  <pic:spPr bwMode="auto">
+                    <a:xfrm>
+                      <a:off x="0" y="0"/>
+                      <a:ext cx="5015415" cy="2821102"/>
+                    </a:xfrm>
+                    <a:prstGeom prst="rect">
+                      <a:avLst/>
+                    </a:prstGeom>
+                    <a:noFill/>
+                    <a:ln>
+                      <a:noFill/>
+                    </a:ln>
+                  </pic:spPr>
+                </pic:pic>
+              </a:graphicData>
+            </a:graphic>
+          </wp:inline>
+        </w:drawing>
+      </w:r>
+    </w:p>
+    <w:p>
+      <w:pPr>
+        <w:pStyle w:val="Caption"/>
+      </w:pPr>
+      <w:r>
+        <w:t xml:space="preserve">Figure </w:t>
+      </w:r>
+      <w:r>
+        <w:fldChar w:fldCharType="begin"/>
+      </w:r>
+      <w:r>
+        <w:instrText xml:space="preserve"> STYLEREF 1 \s </w:instrText>
+      </w:r>
+      <w:r>
+        <w:fldChar w:fldCharType="separate"/>
+      </w:r>
+      <w:r>
+        <w:rPr>
+          <w:noProof/>
+        </w:rPr>
+        <w:t>2</w:t>
+      </w:r>
+      <w:r>
+        <w:fldChar w:fldCharType="end"/>
+      </w:r>
+      <w:r>
+        <w:t>.</w:t>
+      </w:r>
+      <w:r>
+        <w:fldChar w:fldCharType="begin"/>
+      </w:r>
+      <w:r>
+        <w:instrText xml:space="preserve"> SEQ Figure \* ARABIC \s 1 </w:instrText>
+      </w:r>
+      <w:r>
+        <w:fldChar w:fldCharType="separate"/>
+      </w:r>
+      <w:r>
+        <w:rPr>
+          <w:noProof/>
+        </w:rPr>
+        <w:t>3</w:t>
+      </w:r>
+      <w:r>
+        <w:fldChar w:fldCharType="end"/>
+      </w:r>
+      <w:r>
+        <w:t xml:space="preserve"> - Gamification Methodology</w:t>
+      </w:r>
+      <w:r>
+        <w:t xml:space="preserve"> (source: </w:t>
+      </w:r>
+      <w:r>
+        <w:t>educationaltechnology.net</w:t>
+      </w:r>
+      <w:r>
+        <w:t>)</w:t>
+      </w:r>
+    </w:p>
+    <w:p>
       <w:pPr>
         <w:pStyle w:val="Heading2"/>
       </w:pPr>
+      <w:bookmarkStart w:id="10" w:name="_Toc216082709"/>
       <w:r>
         <w:t>FUTURE EXTENTIONS AND CLOUD INTEGRATION</w:t>
       </w:r>
+      <w:bookmarkEnd w:id="10"/>
     </w:p>
     <w:p>
       <w:pPr>
@@ -2099,11 +2917,12 @@
       <w:pPr>
         <w:pStyle w:val="Heading1"/>
       </w:pPr>
+      <w:bookmarkStart w:id="11" w:name="_Toc216082710"/>
       <w:r>
         <w:lastRenderedPageBreak/>
         <w:t>INTRODUCTION, ANALYSIS AND DISCUSSION OF RESULTS</w:t>
       </w:r>
-      <w:bookmarkEnd w:id="4"/>
+      <w:bookmarkEnd w:id="11"/>
     </w:p>
     <w:p>
       <w:pPr>
@@ -2127,12 +2946,12 @@
           <w:lang w:val="ru-RU"/>
         </w:rPr>
       </w:pPr>
-      <w:bookmarkStart w:id="6" w:name="_Toc216035887"/>
+      <w:bookmarkStart w:id="12" w:name="_Toc216082711"/>
       <w:r>
         <w:lastRenderedPageBreak/>
         <w:t>CONCLUSION</w:t>
       </w:r>
-      <w:bookmarkEnd w:id="6"/>
+      <w:bookmarkEnd w:id="12"/>
     </w:p>
     <w:p>
       <w:pPr>
@@ -2153,12 +2972,12 @@
       <w:pPr>
         <w:pStyle w:val="Heading1"/>
       </w:pPr>
-      <w:bookmarkStart w:id="7" w:name="_Toc216035888"/>
+      <w:bookmarkStart w:id="13" w:name="_Toc216082712"/>
       <w:r>
         <w:lastRenderedPageBreak/>
         <w:t>ACKNOWLEDGMENT</w:t>
       </w:r>
-      <w:bookmarkEnd w:id="7"/>
+      <w:bookmarkEnd w:id="13"/>
     </w:p>
     <w:p>
       <w:pPr>
@@ -2182,7 +3001,7 @@
           <w:rFonts w:cs="Times New Roman"/>
         </w:rPr>
       </w:pPr>
-      <w:bookmarkStart w:id="8" w:name="_Toc216035889"/>
+      <w:bookmarkStart w:id="14" w:name="_Toc216082713"/>
       <w:r>
         <w:rPr>
           <w:rFonts w:cs="Times New Roman"/>
@@ -2190,7 +3009,98 @@
         <w:lastRenderedPageBreak/>
         <w:t>REFERENCE LIST</w:t>
       </w:r>
-      <w:bookmarkEnd w:id="8"/>
+      <w:bookmarkEnd w:id="14"/>
+    </w:p>
+    <w:p>
+      <w:r>
+        <w:t xml:space="preserve">[1] Meta, “React Native Documentation,” 2024. [Online]. Available: </w:t>
+      </w:r>
+      <w:hyperlink r:id="rId13" w:history="1">
+        <w:r>
+          <w:rPr>
+            <w:rStyle w:val="Hyperlink"/>
+          </w:rPr>
+          <w:t>https://reactnative.dev/docs</w:t>
+        </w:r>
+      </w:hyperlink>
+    </w:p>
+    <w:p>
+      <w:r>
+        <w:t xml:space="preserve">[2] N. J. S. Team, “NestJS Documentation,” 2024. [Online]. Available: </w:t>
+      </w:r>
+      <w:hyperlink r:id="rId14" w:history="1">
+        <w:r>
+          <w:rPr>
+            <w:rStyle w:val="Hyperlink"/>
+          </w:rPr>
+          <w:t>https://docs.nestjs.com</w:t>
+        </w:r>
+      </w:hyperlink>
+    </w:p>
+    <w:p>
+      <w:r>
+        <w:t xml:space="preserve">[3] PostgreSQL Global Development Group, “PostgreSQL 16 Documentation,” 2024. [Online]. Available: </w:t>
+      </w:r>
+      <w:hyperlink r:id="rId15" w:history="1">
+        <w:r>
+          <w:rPr>
+            <w:rStyle w:val="Hyperlink"/>
+          </w:rPr>
+          <w:t>https://www.postgresql.org/docs/</w:t>
+        </w:r>
+      </w:hyperlink>
+    </w:p>
+    <w:p>
+      <w:r>
+        <w:t xml:space="preserve">[4] TypeORM Project, “TypeORM Documentation,” 2024. [Online]. Available: </w:t>
+      </w:r>
+      <w:hyperlink r:id="rId16" w:history="1">
+        <w:r>
+          <w:rPr>
+            <w:rStyle w:val="Hyperlink"/>
+          </w:rPr>
+          <w:t>https://typeorm.io</w:t>
+        </w:r>
+      </w:hyperlink>
+    </w:p>
+    <w:p>
+      <w:r>
+        <w:t xml:space="preserve">[5] Wikipedia, “Iterative and incremental development,” 2024. [Online]. Available: </w:t>
+      </w:r>
+      <w:hyperlink r:id="rId17" w:history="1">
+        <w:r>
+          <w:rPr>
+            <w:rStyle w:val="Hyperlink"/>
+          </w:rPr>
+          <w:t>https://en.wikipedia.org/wiki/Iterative_and_incremental_development</w:t>
+        </w:r>
+      </w:hyperlink>
+    </w:p>
+    <w:p>
+      <w:r>
+        <w:t xml:space="preserve">[6] Educational Technology, “What Is Gamification?” 2024. [Online]. Available: </w:t>
+      </w:r>
+      <w:hyperlink r:id="rId18" w:history="1">
+        <w:r>
+          <w:rPr>
+            <w:rStyle w:val="Hyperlink"/>
+          </w:rPr>
+          <w:t>https://educationaltechnology.net</w:t>
+        </w:r>
+      </w:hyperlink>
+    </w:p>
+    <w:p>
+      <w:r>
+        <w:t xml:space="preserve">[7] Duolingo, “How Duolingo Keeps Learners Motivated,” 2024. [Online]. Available: </w:t>
+      </w:r>
+      <w:hyperlink r:id="rId19" w:history="1">
+        <w:r>
+          <w:rPr>
+            <w:rStyle w:val="Hyperlink"/>
+          </w:rPr>
+          <w:t>https://www.duolingo.com</w:t>
+        </w:r>
+      </w:hyperlink>
     </w:p>
     <w:p>
       <w:pPr>
@@ -2211,38 +3121,12 @@
       <w:pPr>
         <w:pStyle w:val="Heading1"/>
       </w:pPr>
-      <w:bookmarkStart w:id="9" w:name="_Toc216035890"/>
-      <w:r>
-        <w:lastRenderedPageBreak/>
-        <w:t>APPENDIXES</w:t>
-      </w:r>
-      <w:bookmarkEnd w:id="9"/>
-    </w:p>
-    <w:p>
-      <w:pPr>
-        <w:spacing w:after="200" w:line="276" w:lineRule="auto"/>
-        <w:jc w:val="left"/>
-        <w:rPr>
-          <w:rFonts w:cs="Times New Roman"/>
-        </w:rPr>
-      </w:pPr>
-      <w:r>
-        <w:rPr>
-          <w:rFonts w:cs="Times New Roman"/>
-        </w:rPr>
-        <w:br w:type="page"/>
-      </w:r>
-    </w:p>
-    <w:p>
-      <w:pPr>
-        <w:pStyle w:val="Heading1"/>
-      </w:pPr>
-      <w:bookmarkStart w:id="10" w:name="_Toc216035891"/>
+      <w:bookmarkStart w:id="15" w:name="_Toc216082715"/>
       <w:r>
         <w:lastRenderedPageBreak/>
         <w:t>DECLARATION OF ORIGINALITY OF THE WRITING</w:t>
       </w:r>
-      <w:bookmarkEnd w:id="10"/>
+      <w:bookmarkEnd w:id="15"/>
     </w:p>
     <w:p>
       <w:pPr>
@@ -2576,8 +3460,8 @@
       </w:r>
     </w:p>
     <w:sectPr>
-      <w:footerReference w:type="default" r:id="rId11"/>
-      <w:footerReference w:type="first" r:id="rId12"/>
+      <w:footerReference w:type="default" r:id="rId20"/>
+      <w:footerReference w:type="first" r:id="rId21"/>
       <w:pgSz w:w="12240" w:h="15840"/>
       <w:pgMar w:top="1417" w:right="1417" w:bottom="1417" w:left="1701" w:header="720" w:footer="720" w:gutter="0"/>
       <w:cols w:space="720"/>
@@ -3082,7 +3966,7 @@
   <w:abstractNum w:abstractNumId="11" w15:restartNumberingAfterBreak="0">
     <w:nsid w:val="37A02296"/>
     <w:multiLevelType w:val="multilevel"/>
-    <w:tmpl w:val="6CAC9508"/>
+    <w:tmpl w:val="71DA3C10"/>
     <w:lvl w:ilvl="0">
       <w:start w:val="1"/>
       <w:numFmt w:val="decimal"/>
@@ -3111,11 +3995,11 @@
     </w:lvl>
     <w:lvl w:ilvl="2">
       <w:start w:val="1"/>
-      <w:numFmt w:val="lowerRoman"/>
-      <w:lvlText w:val="%3."/>
-      <w:lvlJc w:val="right"/>
-      <w:pPr>
-        <w:ind w:left="2160" w:hanging="180"/>
+      <w:numFmt w:val="none"/>
+      <w:lvlText w:val="Figure %1.%2 -"/>
+      <w:lvlJc w:val="center"/>
+      <w:pPr>
+        <w:ind w:left="-720" w:firstLine="720"/>
       </w:pPr>
       <w:rPr>
         <w:rFonts w:hint="default"/>
@@ -3807,6 +4691,168 @@
   </w:num>
   <w:num w:numId="18" w16cid:durableId="1504011585">
     <w:abstractNumId w:val="12"/>
+  </w:num>
+  <w:num w:numId="19" w16cid:durableId="475411650">
+    <w:abstractNumId w:val="11"/>
+    <w:lvlOverride w:ilvl="0">
+      <w:startOverride w:val="1"/>
+    </w:lvlOverride>
+    <w:lvlOverride w:ilvl="1">
+      <w:startOverride w:val="1"/>
+    </w:lvlOverride>
+    <w:lvlOverride w:ilvl="2">
+      <w:startOverride w:val="1"/>
+    </w:lvlOverride>
+    <w:lvlOverride w:ilvl="3">
+      <w:startOverride w:val="1"/>
+    </w:lvlOverride>
+    <w:lvlOverride w:ilvl="4">
+      <w:startOverride w:val="1"/>
+    </w:lvlOverride>
+    <w:lvlOverride w:ilvl="5">
+      <w:startOverride w:val="1"/>
+    </w:lvlOverride>
+    <w:lvlOverride w:ilvl="6">
+      <w:startOverride w:val="1"/>
+    </w:lvlOverride>
+    <w:lvlOverride w:ilvl="7">
+      <w:startOverride w:val="1"/>
+    </w:lvlOverride>
+    <w:lvlOverride w:ilvl="8">
+      <w:startOverride w:val="1"/>
+    </w:lvlOverride>
+  </w:num>
+  <w:num w:numId="20" w16cid:durableId="2072535722">
+    <w:abstractNumId w:val="11"/>
+    <w:lvlOverride w:ilvl="0">
+      <w:lvl w:ilvl="0">
+        <w:start w:val="1"/>
+        <w:numFmt w:val="decimal"/>
+        <w:pStyle w:val="Heading1"/>
+        <w:lvlText w:val="%1."/>
+        <w:lvlJc w:val="left"/>
+        <w:pPr>
+          <w:ind w:left="720" w:hanging="360"/>
+        </w:pPr>
+        <w:rPr>
+          <w:rFonts w:hint="default"/>
+        </w:rPr>
+      </w:lvl>
+    </w:lvlOverride>
+    <w:lvlOverride w:ilvl="1">
+      <w:lvl w:ilvl="1">
+        <w:start w:val="1"/>
+        <w:numFmt w:val="decimal"/>
+        <w:pStyle w:val="Heading2"/>
+        <w:lvlText w:val="%1.%2"/>
+        <w:lvlJc w:val="left"/>
+        <w:pPr>
+          <w:ind w:left="576" w:hanging="576"/>
+        </w:pPr>
+        <w:rPr>
+          <w:rFonts w:hint="default"/>
+        </w:rPr>
+      </w:lvl>
+    </w:lvlOverride>
+    <w:lvlOverride w:ilvl="2">
+      <w:lvl w:ilvl="2">
+        <w:start w:val="1"/>
+        <w:numFmt w:val="none"/>
+        <w:suff w:val="space"/>
+        <w:lvlText w:val="Figure %1.%2."/>
+        <w:lvlJc w:val="left"/>
+        <w:pPr>
+          <w:ind w:left="0" w:firstLine="0"/>
+        </w:pPr>
+        <w:rPr>
+          <w:rFonts w:hint="default"/>
+        </w:rPr>
+      </w:lvl>
+    </w:lvlOverride>
+    <w:lvlOverride w:ilvl="3">
+      <w:lvl w:ilvl="3">
+        <w:start w:val="1"/>
+        <w:numFmt w:val="decimal"/>
+        <w:lvlText w:val="%4."/>
+        <w:lvlJc w:val="left"/>
+        <w:pPr>
+          <w:ind w:left="2880" w:hanging="360"/>
+        </w:pPr>
+        <w:rPr>
+          <w:rFonts w:hint="default"/>
+        </w:rPr>
+      </w:lvl>
+    </w:lvlOverride>
+    <w:lvlOverride w:ilvl="4">
+      <w:lvl w:ilvl="4">
+        <w:start w:val="1"/>
+        <w:numFmt w:val="lowerLetter"/>
+        <w:lvlText w:val="%5."/>
+        <w:lvlJc w:val="left"/>
+        <w:pPr>
+          <w:ind w:left="3600" w:hanging="360"/>
+        </w:pPr>
+        <w:rPr>
+          <w:rFonts w:hint="default"/>
+        </w:rPr>
+      </w:lvl>
+    </w:lvlOverride>
+    <w:lvlOverride w:ilvl="5">
+      <w:lvl w:ilvl="5">
+        <w:start w:val="1"/>
+        <w:numFmt w:val="lowerRoman"/>
+        <w:lvlText w:val="%6."/>
+        <w:lvlJc w:val="right"/>
+        <w:pPr>
+          <w:ind w:left="4320" w:hanging="180"/>
+        </w:pPr>
+        <w:rPr>
+          <w:rFonts w:hint="default"/>
+        </w:rPr>
+      </w:lvl>
+    </w:lvlOverride>
+    <w:lvlOverride w:ilvl="6">
+      <w:lvl w:ilvl="6">
+        <w:start w:val="1"/>
+        <w:numFmt w:val="decimal"/>
+        <w:lvlText w:val="%7."/>
+        <w:lvlJc w:val="left"/>
+        <w:pPr>
+          <w:ind w:left="5040" w:hanging="360"/>
+        </w:pPr>
+        <w:rPr>
+          <w:rFonts w:hint="default"/>
+        </w:rPr>
+      </w:lvl>
+    </w:lvlOverride>
+    <w:lvlOverride w:ilvl="7">
+      <w:lvl w:ilvl="7">
+        <w:start w:val="1"/>
+        <w:numFmt w:val="lowerLetter"/>
+        <w:lvlText w:val="%8."/>
+        <w:lvlJc w:val="left"/>
+        <w:pPr>
+          <w:ind w:left="5760" w:hanging="360"/>
+        </w:pPr>
+        <w:rPr>
+          <w:rFonts w:hint="default"/>
+        </w:rPr>
+      </w:lvl>
+    </w:lvlOverride>
+    <w:lvlOverride w:ilvl="8">
+      <w:lvl w:ilvl="8">
+        <w:start w:val="1"/>
+        <w:numFmt w:val="lowerRoman"/>
+        <w:lvlText w:val="%9."/>
+        <w:lvlJc w:val="right"/>
+        <w:pPr>
+          <w:ind w:left="6480" w:hanging="180"/>
+        </w:pPr>
+        <w:rPr>
+          <w:rFonts w:hint="default"/>
+        </w:rPr>
+      </w:lvl>
+    </w:lvlOverride>
   </w:num>
 </w:numbering>
 </file>
@@ -15330,6 +16376,40 @@
       <w:sz w:val="20"/>
     </w:rPr>
   </w:style>
+  <w:style w:type="paragraph" w:styleId="TOC8">
+    <w:name w:val="toc 8"/>
+    <w:basedOn w:val="Normal"/>
+    <w:next w:val="Normal"/>
+    <w:autoRedefine/>
+    <w:uiPriority w:val="39"/>
+    <w:semiHidden/>
+    <w:unhideWhenUsed/>
+    <w:rsid w:val="001F443D"/>
+    <w:pPr>
+      <w:spacing w:after="100"/>
+      <w:ind w:left="1680"/>
+    </w:pPr>
+  </w:style>
+  <w:style w:type="paragraph" w:styleId="TableofFigures">
+    <w:name w:val="table of figures"/>
+    <w:basedOn w:val="Normal"/>
+    <w:next w:val="Normal"/>
+    <w:uiPriority w:val="99"/>
+    <w:unhideWhenUsed/>
+    <w:rsid w:val="00CA4BD8"/>
+  </w:style>
+  <w:style w:type="character" w:styleId="UnresolvedMention">
+    <w:name w:val="Unresolved Mention"/>
+    <w:basedOn w:val="DefaultParagraphFont"/>
+    <w:uiPriority w:val="99"/>
+    <w:semiHidden/>
+    <w:unhideWhenUsed/>
+    <w:rsid w:val="00DA151F"/>
+    <w:rPr>
+      <w:color w:val="605E5C"/>
+      <w:shd w:val="clear" w:color="auto" w:fill="E1DFDD"/>
+    </w:rPr>
+  </w:style>
 </w:styles>
 </file>
 

</xml_diff>

<commit_message>
List of Illustrations fixed / Fixed motivation part
</commit_message>
<xml_diff>
--- a/PhioFit_Thesis.docx
+++ b/PhioFit_Thesis.docx
@@ -1334,7 +1334,7 @@
                 <w:noProof/>
                 <w:webHidden/>
               </w:rPr>
-              <w:t>10</w:t>
+              <w:t>11</w:t>
             </w:r>
             <w:r>
               <w:rPr>
@@ -1426,7 +1426,7 @@
                 <w:noProof/>
                 <w:webHidden/>
               </w:rPr>
-              <w:t>11</w:t>
+              <w:t>12</w:t>
             </w:r>
             <w:r>
               <w:rPr>
@@ -1519,7 +1519,7 @@
                 <w:noProof/>
                 <w:webHidden/>
               </w:rPr>
-              <w:t>12</w:t>
+              <w:t>13</w:t>
             </w:r>
             <w:r>
               <w:rPr>
@@ -1611,7 +1611,7 @@
                 <w:noProof/>
                 <w:webHidden/>
               </w:rPr>
-              <w:t>13</w:t>
+              <w:t>14</w:t>
             </w:r>
             <w:r>
               <w:rPr>
@@ -1703,7 +1703,7 @@
                 <w:noProof/>
                 <w:webHidden/>
               </w:rPr>
-              <w:t>14</w:t>
+              <w:t>15</w:t>
             </w:r>
             <w:r>
               <w:rPr>
@@ -1782,20 +1782,16 @@
                 <w:noProof/>
                 <w:webHidden/>
               </w:rPr>
-            </w:r>
-            <w:r>
-              <w:rPr>
-                <w:noProof/>
-                <w:webHidden/>
-              </w:rPr>
               <w:fldChar w:fldCharType="separate"/>
             </w:r>
             <w:r>
               <w:rPr>
+                <w:b/>
+                <w:bCs/>
                 <w:noProof/>
                 <w:webHidden/>
               </w:rPr>
-              <w:t>15</w:t>
+              <w:t>Error! Bookmark not defined.</w:t>
             </w:r>
             <w:r>
               <w:rPr>
@@ -1953,7 +1949,11 @@
           <w:tab w:val="right" w:leader="dot" w:pos="9112"/>
         </w:tabs>
         <w:rPr>
+          <w:rFonts w:asciiTheme="minorHAnsi" w:eastAsiaTheme="minorEastAsia" w:hAnsiTheme="minorHAnsi"/>
           <w:noProof/>
+          <w:kern w:val="2"/>
+          <w:szCs w:val="24"/>
+          <w14:ligatures w14:val="standardContextual"/>
         </w:rPr>
       </w:pPr>
       <w:r>
@@ -1965,7 +1965,7 @@
       <w:r>
         <w:fldChar w:fldCharType="separate"/>
       </w:r>
-      <w:hyperlink w:anchor="_Toc216084124" w:history="1">
+      <w:hyperlink w:anchor="_Toc216086174" w:history="1">
         <w:r>
           <w:rPr>
             <w:rStyle w:val="Hyperlink"/>
@@ -1992,7 +1992,7 @@
             <w:noProof/>
             <w:webHidden/>
           </w:rPr>
-          <w:instrText xml:space="preserve"> PAGEREF _Toc216084124 \h </w:instrText>
+          <w:instrText xml:space="preserve"> PAGEREF _Toc216086174 \h </w:instrText>
         </w:r>
         <w:r>
           <w:rPr>
@@ -2024,6 +2024,150 @@
       </w:hyperlink>
     </w:p>
     <w:p>
+      <w:pPr>
+        <w:pStyle w:val="TableofFigures"/>
+        <w:tabs>
+          <w:tab w:val="right" w:leader="dot" w:pos="9112"/>
+        </w:tabs>
+        <w:rPr>
+          <w:rFonts w:asciiTheme="minorHAnsi" w:eastAsiaTheme="minorEastAsia" w:hAnsiTheme="minorHAnsi"/>
+          <w:noProof/>
+          <w:kern w:val="2"/>
+          <w:szCs w:val="24"/>
+          <w14:ligatures w14:val="standardContextual"/>
+        </w:rPr>
+      </w:pPr>
+      <w:hyperlink w:anchor="_Toc216086175" w:history="1">
+        <w:r>
+          <w:rPr>
+            <w:rStyle w:val="Hyperlink"/>
+            <w:noProof/>
+          </w:rPr>
+          <w:t>Figure 2.2 - Iterative methodology (source: Wikipedia.org)</w:t>
+        </w:r>
+        <w:r>
+          <w:rPr>
+            <w:noProof/>
+            <w:webHidden/>
+          </w:rPr>
+          <w:tab/>
+        </w:r>
+        <w:r>
+          <w:rPr>
+            <w:noProof/>
+            <w:webHidden/>
+          </w:rPr>
+          <w:fldChar w:fldCharType="begin"/>
+        </w:r>
+        <w:r>
+          <w:rPr>
+            <w:noProof/>
+            <w:webHidden/>
+          </w:rPr>
+          <w:instrText xml:space="preserve"> PAGEREF _Toc216086175 \h </w:instrText>
+        </w:r>
+        <w:r>
+          <w:rPr>
+            <w:noProof/>
+            <w:webHidden/>
+          </w:rPr>
+        </w:r>
+        <w:r>
+          <w:rPr>
+            <w:noProof/>
+            <w:webHidden/>
+          </w:rPr>
+          <w:fldChar w:fldCharType="separate"/>
+        </w:r>
+        <w:r>
+          <w:rPr>
+            <w:noProof/>
+            <w:webHidden/>
+          </w:rPr>
+          <w:t>10</w:t>
+        </w:r>
+        <w:r>
+          <w:rPr>
+            <w:noProof/>
+            <w:webHidden/>
+          </w:rPr>
+          <w:fldChar w:fldCharType="end"/>
+        </w:r>
+      </w:hyperlink>
+    </w:p>
+    <w:p>
+      <w:pPr>
+        <w:pStyle w:val="TableofFigures"/>
+        <w:tabs>
+          <w:tab w:val="right" w:leader="dot" w:pos="9112"/>
+        </w:tabs>
+        <w:rPr>
+          <w:rFonts w:asciiTheme="minorHAnsi" w:eastAsiaTheme="minorEastAsia" w:hAnsiTheme="minorHAnsi"/>
+          <w:noProof/>
+          <w:kern w:val="2"/>
+          <w:szCs w:val="24"/>
+          <w14:ligatures w14:val="standardContextual"/>
+        </w:rPr>
+      </w:pPr>
+      <w:hyperlink w:anchor="_Toc216086176" w:history="1">
+        <w:r>
+          <w:rPr>
+            <w:rStyle w:val="Hyperlink"/>
+            <w:noProof/>
+          </w:rPr>
+          <w:t>Figure 2.3 - Gamification Methodology (source: educationaltechnology.net)</w:t>
+        </w:r>
+        <w:r>
+          <w:rPr>
+            <w:noProof/>
+            <w:webHidden/>
+          </w:rPr>
+          <w:tab/>
+        </w:r>
+        <w:r>
+          <w:rPr>
+            <w:noProof/>
+            <w:webHidden/>
+          </w:rPr>
+          <w:fldChar w:fldCharType="begin"/>
+        </w:r>
+        <w:r>
+          <w:rPr>
+            <w:noProof/>
+            <w:webHidden/>
+          </w:rPr>
+          <w:instrText xml:space="preserve"> PAGEREF _Toc216086176 \h </w:instrText>
+        </w:r>
+        <w:r>
+          <w:rPr>
+            <w:noProof/>
+            <w:webHidden/>
+          </w:rPr>
+        </w:r>
+        <w:r>
+          <w:rPr>
+            <w:noProof/>
+            <w:webHidden/>
+          </w:rPr>
+          <w:fldChar w:fldCharType="separate"/>
+        </w:r>
+        <w:r>
+          <w:rPr>
+            <w:noProof/>
+            <w:webHidden/>
+          </w:rPr>
+          <w:t>11</w:t>
+        </w:r>
+        <w:r>
+          <w:rPr>
+            <w:noProof/>
+            <w:webHidden/>
+          </w:rPr>
+          <w:fldChar w:fldCharType="end"/>
+        </w:r>
+      </w:hyperlink>
+    </w:p>
+    <w:p>
       <w:r>
         <w:fldChar w:fldCharType="end"/>
       </w:r>
@@ -2103,7 +2247,67 @@
         <w:rPr>
           <w:rFonts w:eastAsiaTheme="majorEastAsia"/>
         </w:rPr>
-        <w:t>Regular physical activity plays an important role in maintaining both physical and mental health. However, many university students find it difficult to stay consistent with their workouts. Their daily routines often change because of lectures, assignments, part-time jobs, or social responsibilities. As a result, training becomes irregular, and forming long-term habits becomes a challenge. Even students who want to exercise regularly struggle with motivation, planning, and keeping track of their progress.</w:t>
+        <w:t xml:space="preserve">Regular physical activity is </w:t>
+      </w:r>
+      <w:r>
+        <w:rPr>
+          <w:rFonts w:eastAsiaTheme="majorEastAsia"/>
+        </w:rPr>
+        <w:t>essential</w:t>
+      </w:r>
+      <w:r>
+        <w:rPr>
+          <w:rFonts w:eastAsiaTheme="majorEastAsia"/>
+        </w:rPr>
+        <w:t xml:space="preserve"> for </w:t>
+      </w:r>
+      <w:r>
+        <w:rPr>
+          <w:rFonts w:eastAsiaTheme="majorEastAsia"/>
+        </w:rPr>
+        <w:t xml:space="preserve">keeping in good conditions </w:t>
+      </w:r>
+      <w:r>
+        <w:rPr>
+          <w:rFonts w:eastAsiaTheme="majorEastAsia"/>
+        </w:rPr>
+        <w:t>both health and mental wellness. Many university students struggle to sustain their workout routines. Their weekly plans often change because of classes, homework, part-time jobs or simply exhaustion. When l</w:t>
+      </w:r>
+      <w:r>
+        <w:rPr>
+          <w:rFonts w:eastAsiaTheme="majorEastAsia"/>
+        </w:rPr>
+        <w:t>ife is very busy, it becomes hard to maintain stable and consistent routine.</w:t>
+      </w:r>
+      <w:r>
+        <w:rPr>
+          <w:rFonts w:eastAsiaTheme="majorEastAsia"/>
+        </w:rPr>
+        <w:t xml:space="preserve"> After skipping </w:t>
+      </w:r>
+      <w:r>
+        <w:rPr>
+          <w:rFonts w:eastAsiaTheme="majorEastAsia"/>
+        </w:rPr>
+        <w:t>some</w:t>
+      </w:r>
+      <w:r>
+        <w:rPr>
+          <w:rFonts w:eastAsiaTheme="majorEastAsia"/>
+        </w:rPr>
+        <w:t xml:space="preserve"> </w:t>
+      </w:r>
+      <w:r>
+        <w:rPr>
+          <w:rFonts w:eastAsiaTheme="majorEastAsia"/>
+        </w:rPr>
+        <w:t>days,</w:t>
+      </w:r>
+      <w:r>
+        <w:rPr>
+          <w:rFonts w:eastAsiaTheme="majorEastAsia"/>
+        </w:rPr>
+        <w:t xml:space="preserve"> the habit slowly disappears. Even students who intend to exercise often lack understanding on how to plan their workouts or track their progress.</w:t>
       </w:r>
     </w:p>
     <w:p>
@@ -2117,7 +2321,31 @@
         <w:rPr>
           <w:rFonts w:eastAsiaTheme="majorEastAsia"/>
         </w:rPr>
-        <w:t>At the same time, young adults spend a significant amount of time on digital platforms that successfully use gamification to keep users active and engaged. Applications such as Duolingo demonstrate that simple elements — like streaks, points, levels, and immediate feedback — can strongly support habit formation. These systems encourage users to return every day, and over time, they help build consistency. This idea raises an important question: can gamification also help students stay consistent with their fitness goals?</w:t>
+        <w:t>At the</w:t>
+      </w:r>
+      <w:r>
+        <w:rPr>
+          <w:rFonts w:eastAsiaTheme="majorEastAsia"/>
+        </w:rPr>
+        <w:t xml:space="preserve"> same</w:t>
+      </w:r>
+      <w:r>
+        <w:rPr>
+          <w:rFonts w:eastAsiaTheme="majorEastAsia"/>
+        </w:rPr>
+        <w:t xml:space="preserve"> time many young people spend time on apps that use gamification to keep users engaged. Duolingo is one example, where simple elements such as streaks, levels, points and small rewards encourage users to come every day. These models show that basic reward</w:t>
+      </w:r>
+      <w:r>
+        <w:rPr>
+          <w:rFonts w:eastAsiaTheme="majorEastAsia"/>
+        </w:rPr>
+        <w:t>s</w:t>
+      </w:r>
+      <w:r>
+        <w:rPr>
+          <w:rFonts w:eastAsiaTheme="majorEastAsia"/>
+        </w:rPr>
+        <w:t xml:space="preserve"> can help users develop habits and stay motivated for durations.</w:t>
       </w:r>
     </w:p>
     <w:p>
@@ -2131,7 +2359,61 @@
         <w:rPr>
           <w:rFonts w:eastAsiaTheme="majorEastAsia"/>
         </w:rPr>
-        <w:t>PhioFit was created with this motivation in mind. The purpose of the project is to explore whether gamified elements, commonly used in educational apps, can also support workout routines and make training more enjoyable. Instead of focusing on professional coaching or advanced analytics, PhioFit aims to reduce the mental effort required to plan workouts and track progress. The application provides simple tools such as experience points (XP), leveling, daily goals, and streak tracking. These elements help users see their progress visually and reward them for staying active.</w:t>
+        <w:t>PhioFit was developed based on this idea. The aim of the project is to</w:t>
+      </w:r>
+      <w:r>
+        <w:rPr>
+          <w:rFonts w:eastAsiaTheme="majorEastAsia"/>
+        </w:rPr>
+        <w:t xml:space="preserve"> imply</w:t>
+      </w:r>
+      <w:r>
+        <w:rPr>
+          <w:rFonts w:eastAsiaTheme="majorEastAsia"/>
+        </w:rPr>
+        <w:t xml:space="preserve"> gamification </w:t>
+      </w:r>
+      <w:r>
+        <w:rPr>
+          <w:rFonts w:eastAsiaTheme="majorEastAsia"/>
+        </w:rPr>
+        <w:t>methods and</w:t>
+      </w:r>
+      <w:r>
+        <w:rPr>
+          <w:rFonts w:eastAsiaTheme="majorEastAsia"/>
+        </w:rPr>
+        <w:t xml:space="preserve"> show their effectiveness in fitness context</w:t>
+      </w:r>
+      <w:r>
+        <w:rPr>
+          <w:rFonts w:eastAsiaTheme="majorEastAsia"/>
+        </w:rPr>
+        <w:t xml:space="preserve">. The goal is not to replace coaching but to help users track their progress conveniently and boost their motivation. PhioFit integrates </w:t>
+      </w:r>
+      <w:r>
+        <w:rPr>
+          <w:rFonts w:eastAsiaTheme="majorEastAsia"/>
+        </w:rPr>
+        <w:t xml:space="preserve">simple gaming elements, that </w:t>
+      </w:r>
+      <w:r>
+        <w:rPr>
+          <w:rFonts w:eastAsiaTheme="majorEastAsia"/>
+        </w:rPr>
+        <w:t>create</w:t>
+      </w:r>
+      <w:r>
+        <w:rPr>
+          <w:rFonts w:eastAsiaTheme="majorEastAsia"/>
+        </w:rPr>
+        <w:t xml:space="preserve"> a mood </w:t>
+      </w:r>
+      <w:r>
+        <w:rPr>
+          <w:rFonts w:eastAsiaTheme="majorEastAsia"/>
+        </w:rPr>
+        <w:t>and feeling of being inside of a game. Those elements are experience, levels, tracking progress, tasks and rewards.</w:t>
       </w:r>
     </w:p>
     <w:p>
@@ -2145,15 +2427,27 @@
         <w:rPr>
           <w:rFonts w:eastAsiaTheme="majorEastAsia"/>
         </w:rPr>
-        <w:t>Besides fitness motivation, this thesis also serves as a practical software development project. It provides an opportunity to design and build a cross-platform mobile application using React Native, supported by a backend developed with NestJS/Express. During the development process, attention is also given to basic cybersecurity principles, user authentication, and safe data handling, which are essential parts of modern software systems.</w:t>
-      </w:r>
-    </w:p>
-    <w:p>
+        <w:t>Besides the fitness aspect, this thesis is also important from a software development point of view. It provides an opportunity to design a real mobile application with a backend</w:t>
+      </w:r>
       <w:r>
         <w:rPr>
           <w:rFonts w:eastAsiaTheme="majorEastAsia"/>
         </w:rPr>
-        <w:t>Overall, the goal of this thesis is to design the first version of PhioFit, demonstrate the usefulness of gamification in supporting consistent exercise habits, and document the main technical decisions behind the application. The results of this first phase will serve as the foundation for Thesis II, where more features, improvements, and deeper analysis will be added.</w:t>
+        <w:t>.</w:t>
+      </w:r>
+    </w:p>
+    <w:p>
+      <w:pPr>
+        <w:ind w:firstLine="720"/>
+        <w:rPr>
+          <w:rFonts w:eastAsiaTheme="majorEastAsia"/>
+        </w:rPr>
+      </w:pPr>
+      <w:r>
+        <w:rPr>
+          <w:rFonts w:eastAsiaTheme="majorEastAsia"/>
+        </w:rPr>
+        <w:br w:type="page"/>
       </w:r>
     </w:p>
     <w:p>
@@ -2303,6 +2597,7 @@
         <w:pStyle w:val="Caption"/>
       </w:pPr>
       <w:bookmarkStart w:id="7" w:name="_Toc216084124"/>
+      <w:bookmarkStart w:id="8" w:name="_Toc216086174"/>
       <w:r>
         <w:t xml:space="preserve">Figure </w:t>
       </w:r>
@@ -2349,16 +2644,17 @@
         <w:t>. Tooks and Methodologies</w:t>
       </w:r>
       <w:bookmarkEnd w:id="7"/>
+      <w:bookmarkEnd w:id="8"/>
     </w:p>
     <w:p>
       <w:pPr>
         <w:pStyle w:val="Heading2"/>
       </w:pPr>
-      <w:bookmarkStart w:id="8" w:name="_Toc216082707"/>
+      <w:bookmarkStart w:id="9" w:name="_Toc216082707"/>
       <w:r>
         <w:t>TOOLS AND TECHNOLOGIES USED</w:t>
       </w:r>
-      <w:bookmarkEnd w:id="8"/>
+      <w:bookmarkEnd w:id="9"/>
     </w:p>
     <w:p>
       <w:pPr>
@@ -2503,12 +2799,12 @@
       <w:pPr>
         <w:pStyle w:val="Heading2"/>
       </w:pPr>
-      <w:bookmarkStart w:id="9" w:name="_Toc216082708"/>
+      <w:bookmarkStart w:id="10" w:name="_Toc216082708"/>
       <w:r>
         <w:lastRenderedPageBreak/>
         <w:t>DEVELOPMENT METHODOLOGY</w:t>
       </w:r>
-      <w:bookmarkEnd w:id="9"/>
+      <w:bookmarkEnd w:id="10"/>
     </w:p>
     <w:p>
       <w:pPr>
@@ -2596,6 +2892,7 @@
       <w:pPr>
         <w:pStyle w:val="Caption"/>
       </w:pPr>
+      <w:bookmarkStart w:id="11" w:name="_Toc216086175"/>
       <w:r>
         <w:t xml:space="preserve">Figure </w:t>
       </w:r>
@@ -2644,6 +2941,7 @@
       <w:r>
         <w:t xml:space="preserve"> (source: Wikipedia.org)</w:t>
       </w:r>
+      <w:bookmarkEnd w:id="11"/>
     </w:p>
     <w:p/>
     <w:p>
@@ -2817,6 +3115,7 @@
       <w:pPr>
         <w:pStyle w:val="Caption"/>
       </w:pPr>
+      <w:bookmarkStart w:id="12" w:name="_Toc216086176"/>
       <w:r>
         <w:t xml:space="preserve">Figure </w:t>
       </w:r>
@@ -2871,16 +3170,17 @@
       <w:r>
         <w:t>)</w:t>
       </w:r>
+      <w:bookmarkEnd w:id="12"/>
     </w:p>
     <w:p>
       <w:pPr>
         <w:pStyle w:val="Heading2"/>
       </w:pPr>
-      <w:bookmarkStart w:id="10" w:name="_Toc216082709"/>
+      <w:bookmarkStart w:id="13" w:name="_Toc216082709"/>
       <w:r>
         <w:t>FUTURE EXTENTIONS AND CLOUD INTEGRATION</w:t>
       </w:r>
-      <w:bookmarkEnd w:id="10"/>
+      <w:bookmarkEnd w:id="13"/>
     </w:p>
     <w:p>
       <w:pPr>
@@ -2917,12 +3217,12 @@
       <w:pPr>
         <w:pStyle w:val="Heading1"/>
       </w:pPr>
-      <w:bookmarkStart w:id="11" w:name="_Toc216082710"/>
+      <w:bookmarkStart w:id="14" w:name="_Toc216082710"/>
       <w:r>
         <w:lastRenderedPageBreak/>
         <w:t>INTRODUCTION, ANALYSIS AND DISCUSSION OF RESULTS</w:t>
       </w:r>
-      <w:bookmarkEnd w:id="11"/>
+      <w:bookmarkEnd w:id="14"/>
     </w:p>
     <w:p>
       <w:pPr>
@@ -2946,12 +3246,12 @@
           <w:lang w:val="ru-RU"/>
         </w:rPr>
       </w:pPr>
-      <w:bookmarkStart w:id="12" w:name="_Toc216082711"/>
+      <w:bookmarkStart w:id="15" w:name="_Toc216082711"/>
       <w:r>
         <w:lastRenderedPageBreak/>
         <w:t>CONCLUSION</w:t>
       </w:r>
-      <w:bookmarkEnd w:id="12"/>
+      <w:bookmarkEnd w:id="15"/>
     </w:p>
     <w:p>
       <w:pPr>
@@ -2972,12 +3272,12 @@
       <w:pPr>
         <w:pStyle w:val="Heading1"/>
       </w:pPr>
-      <w:bookmarkStart w:id="13" w:name="_Toc216082712"/>
+      <w:bookmarkStart w:id="16" w:name="_Toc216082712"/>
       <w:r>
         <w:lastRenderedPageBreak/>
         <w:t>ACKNOWLEDGMENT</w:t>
       </w:r>
-      <w:bookmarkEnd w:id="13"/>
+      <w:bookmarkEnd w:id="16"/>
     </w:p>
     <w:p>
       <w:pPr>
@@ -3001,7 +3301,7 @@
           <w:rFonts w:cs="Times New Roman"/>
         </w:rPr>
       </w:pPr>
-      <w:bookmarkStart w:id="14" w:name="_Toc216082713"/>
+      <w:bookmarkStart w:id="17" w:name="_Toc216082713"/>
       <w:r>
         <w:rPr>
           <w:rFonts w:cs="Times New Roman"/>
@@ -3009,7 +3309,7 @@
         <w:lastRenderedPageBreak/>
         <w:t>REFERENCE LIST</w:t>
       </w:r>
-      <w:bookmarkEnd w:id="14"/>
+      <w:bookmarkEnd w:id="17"/>
     </w:p>
     <w:p>
       <w:r>
@@ -3121,12 +3421,12 @@
       <w:pPr>
         <w:pStyle w:val="Heading1"/>
       </w:pPr>
-      <w:bookmarkStart w:id="15" w:name="_Toc216082715"/>
+      <w:bookmarkStart w:id="18" w:name="_Toc216082715"/>
       <w:r>
         <w:lastRenderedPageBreak/>
         <w:t>DECLARATION OF ORIGINALITY OF THE WRITING</w:t>
       </w:r>
-      <w:bookmarkEnd w:id="15"/>
+      <w:bookmarkEnd w:id="18"/>
     </w:p>
     <w:p>
       <w:pPr>
@@ -5477,7 +5777,6 @@
   <w:style w:type="character" w:default="1" w:styleId="DefaultParagraphFont">
     <w:name w:val="Default Paragraph Font"/>
     <w:uiPriority w:val="1"/>
-    <w:semiHidden/>
     <w:unhideWhenUsed/>
   </w:style>
   <w:style w:type="table" w:default="1" w:styleId="TableNormal">

</xml_diff>